<commit_message>
ADP A5 Doku fertig
</commit_message>
<xml_diff>
--- a/AD/Praktikum 5/AD-Aufgabe05-Gruppe-GierschKampLuedemann.docx
+++ b/AD/Praktikum 5/AD-Aufgabe05-Gruppe-GierschKampLuedemann.docx
@@ -121,6 +121,7 @@
                                     <w:calendar w:val="gregorian"/>
                                   </w:date>
                                 </w:sdtPr>
+                                <w:sdtEndPr/>
                                 <w:sdtContent>
                                   <w:p>
                                     <w:pPr>
@@ -311,6 +312,7 @@
                                   <w:dataBinding w:prefixMappings="xmlns:ns0='http://purl.org/dc/elements/1.1/' xmlns:ns1='http://schemas.openxmlformats.org/package/2006/metadata/core-properties' " w:xpath="/ns1:coreProperties[1]/ns0:creator[1]" w:storeItemID="{6C3C8BC8-F283-45AE-878A-BAB7291924A1}"/>
                                   <w:text/>
                                 </w:sdtPr>
+                                <w:sdtEndPr/>
                                 <w:sdtContent>
                                   <w:p>
                                     <w:pPr>
@@ -357,6 +359,7 @@
                                     <w:dataBinding w:prefixMappings="xmlns:ns0='http://schemas.openxmlformats.org/officeDocument/2006/extended-properties' " w:xpath="/ns0:Properties[1]/ns0:Company[1]" w:storeItemID="{6668398D-A668-4E3E-A5EB-62B293D839F1}"/>
                                     <w:text/>
                                   </w:sdtPr>
+                                  <w:sdtEndPr/>
                                   <w:sdtContent>
                                     <w:r>
                                       <w:rPr>
@@ -389,6 +392,7 @@
                                     <w:dataBinding w:prefixMappings="xmlns:ns0='http://schemas.microsoft.com/office/2006/coverPageProps' " w:xpath="/ns0:CoverPageProperties[1]/ns0:CompanyAddress[1]" w:storeItemID="{55AF091B-3C7A-41E3-B477-F2FDAA23CFDA}"/>
                                     <w:text/>
                                   </w:sdtPr>
+                                  <w:sdtEndPr/>
                                   <w:sdtContent>
                                     <w:r>
                                       <w:rPr>
@@ -643,6 +647,7 @@
                                     <w:dataBinding w:prefixMappings="xmlns:ns0='http://purl.org/dc/elements/1.1/' xmlns:ns1='http://schemas.openxmlformats.org/package/2006/metadata/core-properties' " w:xpath="/ns1:coreProperties[1]/ns0:title[1]" w:storeItemID="{6C3C8BC8-F283-45AE-878A-BAB7291924A1}"/>
                                     <w:text w:multiLine="1"/>
                                   </w:sdtPr>
+                                  <w:sdtEndPr/>
                                   <w:sdtContent>
                                     <w:r>
                                       <w:rPr>
@@ -670,6 +675,7 @@
                                   <w:dataBinding w:prefixMappings="xmlns:ns0='http://purl.org/dc/elements/1.1/' xmlns:ns1='http://schemas.openxmlformats.org/package/2006/metadata/core-properties' " w:xpath="/ns1:coreProperties[1]/ns0:subject[1]" w:storeItemID="{6C3C8BC8-F283-45AE-878A-BAB7291924A1}"/>
                                   <w:text/>
                                 </w:sdtPr>
+                                <w:sdtEndPr/>
                                 <w:sdtContent>
                                   <w:p>
                                     <w:pPr>
@@ -973,6 +979,7 @@
         <w:dataBinding w:prefixMappings="xmlns:ns0='http://schemas.openxmlformats.org/package/2006/metadata/core-properties' xmlns:ns1='http://purl.org/dc/elements/1.1/'" w:xpath="/ns0:coreProperties[1]/ns1:title[1]" w:storeItemID="{6C3C8BC8-F283-45AE-878A-BAB7291924A1}"/>
         <w:text/>
       </w:sdtPr>
+      <w:sdtEndPr/>
       <w:sdtContent>
         <w:p>
           <w:pPr>
@@ -995,6 +1002,7 @@
           <w:dataBinding w:prefixMappings="xmlns:ns0='http://schemas.openxmlformats.org/package/2006/metadata/core-properties' xmlns:ns1='http://purl.org/dc/elements/1.1/'" w:xpath="/ns0:coreProperties[1]/ns1:subject[1]" w:storeItemID="{6C3C8BC8-F283-45AE-878A-BAB7291924A1}"/>
           <w:text/>
         </w:sdtPr>
+        <w:sdtEndPr/>
         <w:sdtContent>
           <w:r>
             <w:t>Zu Aufgabenblatt 05 aus der Vorlesungsreihe „Algorithmen und Datenstrukturen“</w:t>
@@ -2253,7 +2261,13 @@
     </w:p>
     <w:p>
       <w:r>
-        <w:t>Da unsere bisherige Variante auch rekursiv ist, ist der Zeitaufwand der gleiche. Bei einer Implementationsgröße von 100 beträgt in beiden Implementationen der Zeitaufwand 5050 Zeiteinheiten.</w:t>
+        <w:t>Da unsere bisherige Variante auch rekursiv ist, ist der Zeitaufwand der gleiche. Bei einer Implementationsgröße von 100 beträgt in beiden Imp</w:t>
+      </w:r>
+      <w:r>
+        <w:t>lementationen der Zeitaufwand 49</w:t>
+      </w:r>
+      <w:r>
+        <w:t>50 Zeiteinheiten.</w:t>
       </w:r>
     </w:p>
     <w:p/>
@@ -2272,7 +2286,13 @@
         <w:rPr>
           <w:i/>
         </w:rPr>
-        <w:t>Testen Sir Ihre Methode, indem Sie die Testmethoden aus Blatt 1, Aufgabe 1.2.6 erneut verwenden: Erzeugen Sie also wieder zufällig Listen, die Sie an zufälligen, aber existierenden Positionen befüllen.</w:t>
+        <w:t>Testen Sie</w:t>
+      </w:r>
+      <w:r>
+        <w:rPr>
+          <w:i/>
+        </w:rPr>
+        <w:t xml:space="preserve"> Ihre Methode, indem Sie die Testmethoden aus Blatt 1, Aufgabe 1.2.6 erneut verwenden: Erzeugen Sie also wieder zufällig Listen, die Sie an zufälligen, aber existierenden Positionen befüllen.</w:t>
       </w:r>
       <w:r>
         <w:rPr>
@@ -2302,9 +2322,44 @@
       </w:r>
       <w:proofErr w:type="spellEnd"/>
       <w:r>
-        <w:t>. Alle Verfahren, die sich iterativ implementieren lassen, kann man auch rekursiv implementieren. Und umgekehrt.</w:t>
-      </w:r>
-    </w:p>
+        <w:t xml:space="preserve">. </w:t>
+      </w:r>
+      <w:r>
+        <w:br/>
+        <w:t>Hier die gemessenen Laufzeiten als Diagramm dargestellt:</w:t>
+      </w:r>
+    </w:p>
+    <w:p>
+      <w:r>
+        <w:rPr>
+          <w:noProof/>
+        </w:rPr>
+        <w:drawing>
+          <wp:inline distT="0" distB="0" distL="0" distR="0" wp14:anchorId="30001E56" wp14:editId="74F61ED5">
+            <wp:extent cx="5972810" cy="2960370"/>
+            <wp:effectExtent l="0" t="0" r="21590" b="36830"/>
+            <wp:docPr id="1" name="Diagramm 1"/>
+            <wp:cNvGraphicFramePr/>
+            <a:graphic xmlns:a="http://schemas.openxmlformats.org/drawingml/2006/main">
+              <a:graphicData uri="http://schemas.openxmlformats.org/drawingml/2006/chart">
+                <c:chart xmlns:c="http://schemas.openxmlformats.org/drawingml/2006/chart" xmlns:r="http://schemas.openxmlformats.org/officeDocument/2006/relationships" r:id="rId12"/>
+              </a:graphicData>
+            </a:graphic>
+          </wp:inline>
+        </w:drawing>
+      </w:r>
+    </w:p>
+    <w:p>
+      <w:r>
+        <w:t>Wie sich leicht erkennen lässt ist die rekursive Variante marginal schneller (ca. 5 Zeiteinheiten) und ist im Rahmen der Schätzungen durch O-Klassen zu vernachlässigen.</w:t>
+      </w:r>
+    </w:p>
+    <w:p>
+      <w:r>
+        <w:br w:type="page"/>
+      </w:r>
+    </w:p>
+    <w:p/>
     <w:p>
       <w:pPr>
         <w:pStyle w:val="berschrift1"/>
@@ -2390,19 +2445,7 @@
                     <w:rPr>
                       <w:rFonts w:ascii="Cambria Math" w:hAnsi="Cambria Math"/>
                     </w:rPr>
-                    <m:t xml:space="preserve">1, </m:t>
-                  </m:r>
-                  <m:r>
-                    <w:rPr>
-                      <w:rFonts w:ascii="Cambria Math" w:hAnsi="Cambria Math"/>
-                    </w:rPr>
-                    <m:t>n</m:t>
-                  </m:r>
-                  <m:r>
-                    <w:rPr>
-                      <w:rFonts w:ascii="Cambria Math" w:hAnsi="Cambria Math"/>
-                    </w:rPr>
-                    <m:t>&lt;3</m:t>
+                    <m:t>1, n&lt;3</m:t>
                   </m:r>
                 </m:e>
                 <m:e>
@@ -2426,13 +2469,7 @@
                         <w:rPr>
                           <w:rFonts w:ascii="Cambria Math" w:hAnsi="Cambria Math"/>
                         </w:rPr>
-                        <m:t>n</m:t>
-                      </m:r>
-                      <m:r>
-                        <w:rPr>
-                          <w:rFonts w:ascii="Cambria Math" w:hAnsi="Cambria Math"/>
-                        </w:rPr>
-                        <m:t>-1</m:t>
+                        <m:t>n-1</m:t>
                       </m:r>
                     </m:e>
                   </m:d>
@@ -2440,13 +2477,7 @@
                     <w:rPr>
                       <w:rFonts w:ascii="Cambria Math" w:hAnsi="Cambria Math"/>
                     </w:rPr>
-                    <m:t>+2</m:t>
-                  </m:r>
-                  <m:r>
-                    <w:rPr>
-                      <w:rFonts w:ascii="Cambria Math" w:hAnsi="Cambria Math"/>
-                    </w:rPr>
-                    <m:t>f</m:t>
+                    <m:t>+2f</m:t>
                   </m:r>
                   <m:d>
                     <m:dPr>
@@ -2462,13 +2493,7 @@
                         <w:rPr>
                           <w:rFonts w:ascii="Cambria Math" w:hAnsi="Cambria Math"/>
                         </w:rPr>
-                        <m:t>n</m:t>
-                      </m:r>
-                      <m:r>
-                        <w:rPr>
-                          <w:rFonts w:ascii="Cambria Math" w:hAnsi="Cambria Math"/>
-                        </w:rPr>
-                        <m:t>-2</m:t>
+                        <m:t>n-2</m:t>
                       </m:r>
                     </m:e>
                   </m:d>
@@ -2476,13 +2501,7 @@
                     <w:rPr>
                       <w:rFonts w:ascii="Cambria Math" w:hAnsi="Cambria Math"/>
                     </w:rPr>
-                    <m:t>+3</m:t>
-                  </m:r>
-                  <m:r>
-                    <w:rPr>
-                      <w:rFonts w:ascii="Cambria Math" w:hAnsi="Cambria Math"/>
-                    </w:rPr>
-                    <m:t>f</m:t>
+                    <m:t>+3f</m:t>
                   </m:r>
                   <m:d>
                     <m:dPr>
@@ -2498,13 +2517,7 @@
                         <w:rPr>
                           <w:rFonts w:ascii="Cambria Math" w:hAnsi="Cambria Math"/>
                         </w:rPr>
-                        <m:t>n</m:t>
-                      </m:r>
-                      <m:r>
-                        <w:rPr>
-                          <w:rFonts w:ascii="Cambria Math" w:hAnsi="Cambria Math"/>
-                        </w:rPr>
-                        <m:t>-3</m:t>
+                        <m:t>n-3</m:t>
                       </m:r>
                     </m:e>
                   </m:d>
@@ -2512,19 +2525,7 @@
                     <w:rPr>
                       <w:rFonts w:ascii="Cambria Math" w:hAnsi="Cambria Math"/>
                     </w:rPr>
-                    <m:t xml:space="preserve">, </m:t>
-                  </m:r>
-                  <m:r>
-                    <w:rPr>
-                      <w:rFonts w:ascii="Cambria Math" w:hAnsi="Cambria Math"/>
-                    </w:rPr>
-                    <m:t>n</m:t>
-                  </m:r>
-                  <m:r>
-                    <w:rPr>
-                      <w:rFonts w:ascii="Cambria Math" w:hAnsi="Cambria Math"/>
-                    </w:rPr>
-                    <m:t>≥3</m:t>
+                    <m:t>, n≥3</m:t>
                   </m:r>
                 </m:e>
               </m:eqArr>
@@ -3290,7 +3291,6 @@
         <w:pStyle w:val="berschrift2"/>
       </w:pPr>
       <w:r>
-        <w:lastRenderedPageBreak/>
         <w:t>Teilaufgbe 3</w:t>
       </w:r>
     </w:p>
@@ -3306,12 +3306,18 @@
       <w:r>
         <w:t>Ab einem n von 27 erschien ein wilder Integer-Overflow und verwandelte eine große Zahl in eine negative Zahl mit auch vielen Stellen.</w:t>
       </w:r>
+    </w:p>
+    <w:p/>
+    <w:p>
+      <w:bookmarkStart w:id="0" w:name="_GoBack"/>
+      <w:bookmarkEnd w:id="0"/>
     </w:p>
     <w:p>
       <w:pPr>
         <w:pStyle w:val="berschrift2"/>
       </w:pPr>
       <w:r>
+        <w:lastRenderedPageBreak/>
         <w:t>Teilaufgabe 4</w:t>
       </w:r>
     </w:p>
@@ -3321,16 +3327,6 @@
           <w:i/>
         </w:rPr>
         <w:t>Legen Sie ein Array A an, in dem Sie in A[i] mitzählen, wie oft die Methode mit dem Argument i aufgerufen wurde.</w:t>
-      </w:r>
-    </w:p>
-    <w:p>
-      <w:proofErr w:type="spellStart"/>
-      <w:r>
-        <w:t>Done</w:t>
-      </w:r>
-      <w:proofErr w:type="spellEnd"/>
-      <w:r>
-        <w:t>!</w:t>
       </w:r>
       <w:r>
         <w:br/>
@@ -4903,7 +4899,6 @@
           <w:sz w:val="22"/>
           <w:szCs w:val="22"/>
         </w:rPr>
-        <w:lastRenderedPageBreak/>
         <w:tab/>
       </w:r>
       <w:r>
@@ -5203,6 +5198,7 @@
         <w:pStyle w:val="berschrift2"/>
       </w:pPr>
       <w:r>
+        <w:lastRenderedPageBreak/>
         <w:t>Teilaufgabe 6</w:t>
       </w:r>
     </w:p>
@@ -5222,13 +5218,11 @@
         <w:br/>
         <w:t>Und selbst wenn sie iterativ wäre: JA! Natürlich könnte man es dann auch rekursiv implementieren. Denn alles was man iterativ implementieren kann,... kann man auch rekursiv implementieren!</w:t>
       </w:r>
-      <w:bookmarkStart w:id="0" w:name="_GoBack"/>
-      <w:bookmarkEnd w:id="0"/>
     </w:p>
     <w:sectPr>
-      <w:headerReference w:type="default" r:id="rId12"/>
-      <w:footerReference w:type="even" r:id="rId13"/>
-      <w:footerReference w:type="default" r:id="rId14"/>
+      <w:headerReference w:type="default" r:id="rId13"/>
+      <w:footerReference w:type="even" r:id="rId14"/>
+      <w:footerReference w:type="default" r:id="rId15"/>
       <w:pgSz w:w="12240" w:h="15840"/>
       <w:pgMar w:top="1440" w:right="1080" w:bottom="1440" w:left="1080" w:header="576" w:footer="432" w:gutter="0"/>
       <w:pgNumType w:start="0"/>
@@ -5467,6 +5461,7 @@
     </w:r>
     <w:r>
       <w:rPr>
+        <w:rFonts w:hint="eastAsia"/>
         <w:color w:val="90C226" w:themeColor="accent1"/>
       </w:rPr>
       <w:fldChar w:fldCharType="separate"/>
@@ -5476,7 +5471,7 @@
         <w:noProof/>
         <w:color w:val="90C226" w:themeColor="accent1"/>
       </w:rPr>
-      <w:t>Übungsaufgabe 5.2</w:t>
+      <w:t>ÜbungsAufgabe 5.1</w:t>
     </w:r>
     <w:r>
       <w:rPr>
@@ -5526,7 +5521,7 @@
         <w:noProof/>
         <w:color w:val="90C226" w:themeColor="accent1"/>
       </w:rPr>
-      <w:t>4</w:t>
+      <w:t>1</w:t>
     </w:r>
     <w:r>
       <w:rPr>
@@ -7445,560 +7440,780 @@
 </w:styles>
 </file>
 
-<file path=word/glossary/document.xml><?xml version="1.0" encoding="utf-8"?>
-<w:glossaryDocument xmlns:wpc="http://schemas.microsoft.com/office/word/2010/wordprocessingCanvas" xmlns:mo="http://schemas.microsoft.com/office/mac/office/2008/main" xmlns:mc="http://schemas.openxmlformats.org/markup-compatibility/2006" xmlns:mv="urn:schemas-microsoft-com:mac:vml" xmlns:o="urn:schemas-microsoft-com:office:office" xmlns:r="http://schemas.openxmlformats.org/officeDocument/2006/relationships" xmlns:m="http://schemas.openxmlformats.org/officeDocument/2006/math" xmlns:v="urn:schemas-microsoft-com:vml" xmlns:wp14="http://schemas.microsoft.com/office/word/2010/wordprocessingDrawing" xmlns:wp="http://schemas.openxmlformats.org/drawingml/2006/wordprocessingDrawing" xmlns:w10="urn:schemas-microsoft-com:office:word" xmlns:w="http://schemas.openxmlformats.org/wordprocessingml/2006/main" xmlns:w14="http://schemas.microsoft.com/office/word/2010/wordml" xmlns:wpg="http://schemas.microsoft.com/office/word/2010/wordprocessingGroup" xmlns:wpi="http://schemas.microsoft.com/office/word/2010/wordprocessingInk" xmlns:wne="http://schemas.microsoft.com/office/word/2006/wordml" xmlns:wps="http://schemas.microsoft.com/office/word/2010/wordprocessingShape" mc:Ignorable="w14 wp14"/>
-</file>
-
-<file path=word/glossary/fontTable.xml><?xml version="1.0" encoding="utf-8"?>
-<w:fonts xmlns:mc="http://schemas.openxmlformats.org/markup-compatibility/2006" xmlns:r="http://schemas.openxmlformats.org/officeDocument/2006/relationships" xmlns:w="http://schemas.openxmlformats.org/wordprocessingml/2006/main" xmlns:w14="http://schemas.microsoft.com/office/word/2010/wordml" mc:Ignorable="w14">
-  <w:font w:name="Symbol">
-    <w:panose1 w:val="00000000000000000000"/>
-    <w:charset w:val="02"/>
-    <w:family w:val="auto"/>
-    <w:pitch w:val="variable"/>
-    <w:sig w:usb0="00000000" w:usb1="10000000" w:usb2="00000000" w:usb3="00000000" w:csb0="80000000" w:csb1="00000000"/>
-  </w:font>
-  <w:font w:name="Times New Roman">
-    <w:panose1 w:val="02020603050405020304"/>
-    <w:charset w:val="00"/>
-    <w:family w:val="auto"/>
-    <w:pitch w:val="variable"/>
-    <w:sig w:usb0="E0002AFF" w:usb1="C0007841" w:usb2="00000009" w:usb3="00000000" w:csb0="000001FF" w:csb1="00000000"/>
-  </w:font>
-  <w:font w:name="Courier New">
-    <w:panose1 w:val="02070309020205020404"/>
-    <w:charset w:val="00"/>
-    <w:family w:val="auto"/>
-    <w:pitch w:val="variable"/>
-    <w:sig w:usb0="E0002AFF" w:usb1="C0007843" w:usb2="00000009" w:usb3="00000000" w:csb0="000001FF" w:csb1="00000000"/>
-  </w:font>
-  <w:font w:name="Wingdings">
-    <w:panose1 w:val="05000000000000000000"/>
-    <w:charset w:val="02"/>
-    <w:family w:val="auto"/>
-    <w:pitch w:val="variable"/>
-    <w:sig w:usb0="00000000" w:usb1="10000000" w:usb2="00000000" w:usb3="00000000" w:csb0="80000000" w:csb1="00000000"/>
-  </w:font>
-  <w:font w:name="Trebuchet MS">
-    <w:panose1 w:val="020B0603020202020204"/>
-    <w:charset w:val="00"/>
-    <w:family w:val="auto"/>
-    <w:pitch w:val="variable"/>
-    <w:sig w:usb0="00000287" w:usb1="00000000" w:usb2="00000000" w:usb3="00000000" w:csb0="0000009F" w:csb1="00000000"/>
-  </w:font>
-  <w:font w:name="メイリオ">
-    <w:charset w:val="4E"/>
-    <w:family w:val="auto"/>
-    <w:pitch w:val="variable"/>
-    <w:sig w:usb0="E10102FF" w:usb1="EAC7FFFF" w:usb2="00010012" w:usb3="00000000" w:csb0="0002009F" w:csb1="00000000"/>
-  </w:font>
-  <w:font w:name="Tahoma">
-    <w:panose1 w:val="020B0604030504040204"/>
-    <w:charset w:val="00"/>
-    <w:family w:val="auto"/>
-    <w:pitch w:val="variable"/>
-    <w:sig w:usb0="E1002AFF" w:usb1="C000605B" w:usb2="00000029" w:usb3="00000000" w:csb0="000101FF" w:csb1="00000000"/>
-  </w:font>
-  <w:font w:name="Cambria Math">
-    <w:panose1 w:val="02040503050406030204"/>
-    <w:charset w:val="00"/>
-    <w:family w:val="auto"/>
-    <w:pitch w:val="variable"/>
-    <w:sig w:usb0="E00002FF" w:usb1="420024FF" w:usb2="00000000" w:usb3="00000000" w:csb0="0000019F" w:csb1="00000000"/>
-  </w:font>
-  <w:font w:name="Monaco">
-    <w:panose1 w:val="02000500000000000000"/>
-    <w:charset w:val="00"/>
-    <w:family w:val="auto"/>
-    <w:pitch w:val="variable"/>
-    <w:sig w:usb0="00000003" w:usb1="00000000" w:usb2="00000000" w:usb3="00000000" w:csb0="00000001" w:csb1="00000000"/>
-  </w:font>
-  <w:font w:name="Consolas">
-    <w:panose1 w:val="020B0609020204030204"/>
-    <w:charset w:val="00"/>
-    <w:family w:val="auto"/>
-    <w:pitch w:val="variable"/>
-    <w:sig w:usb0="E10002FF" w:usb1="4000FCFF" w:usb2="00000009" w:usb3="00000000" w:csb0="0000019F" w:csb1="00000000"/>
-  </w:font>
-  <w:font w:name="Wingdings 2">
-    <w:panose1 w:val="05020102010507070707"/>
-    <w:charset w:val="02"/>
-    <w:family w:val="auto"/>
-    <w:pitch w:val="variable"/>
-    <w:sig w:usb0="00000000" w:usb1="10000000" w:usb2="00000000" w:usb3="00000000" w:csb0="80000000" w:csb1="00000000"/>
-  </w:font>
-  <w:font w:name="Arial">
-    <w:panose1 w:val="020B0604020202020204"/>
-    <w:charset w:val="00"/>
-    <w:family w:val="auto"/>
-    <w:pitch w:val="variable"/>
-    <w:sig w:usb0="E0002AFF" w:usb1="C0007843" w:usb2="00000009" w:usb3="00000000" w:csb0="000001FF" w:csb1="00000000"/>
-  </w:font>
-  <w:font w:name="Cambria">
-    <w:panose1 w:val="02040503050406030204"/>
-    <w:charset w:val="00"/>
-    <w:family w:val="auto"/>
-    <w:pitch w:val="variable"/>
-    <w:sig w:usb0="E00002FF" w:usb1="400004FF" w:usb2="00000000" w:usb3="00000000" w:csb0="0000019F" w:csb1="00000000"/>
-  </w:font>
-  <w:font w:name="ＭＳ 明朝">
-    <w:charset w:val="4E"/>
-    <w:family w:val="auto"/>
-    <w:pitch w:val="variable"/>
-    <w:sig w:usb0="E00002FF" w:usb1="6AC7FDFB" w:usb2="00000012" w:usb3="00000000" w:csb0="0002009F" w:csb1="00000000"/>
-  </w:font>
-  <w:font w:name="ＭＳ ゴシック">
-    <w:charset w:val="4E"/>
-    <w:family w:val="auto"/>
-    <w:pitch w:val="variable"/>
-    <w:sig w:usb0="E00002FF" w:usb1="6AC7FDFB" w:usb2="00000012" w:usb3="00000000" w:csb0="0002009F" w:csb1="00000000"/>
-  </w:font>
-  <w:font w:name="Calibri">
-    <w:panose1 w:val="020F0502020204030204"/>
-    <w:charset w:val="00"/>
-    <w:family w:val="auto"/>
-    <w:pitch w:val="variable"/>
-    <w:sig w:usb0="E10002FF" w:usb1="4000ACFF" w:usb2="00000009" w:usb3="00000000" w:csb0="0000019F" w:csb1="00000000"/>
-  </w:font>
-</w:fonts>
-</file>
-
-<file path=word/glossary/settings.xml><?xml version="1.0" encoding="utf-8"?>
-<w:settings xmlns:mc="http://schemas.openxmlformats.org/markup-compatibility/2006" xmlns:o="urn:schemas-microsoft-com:office:office" xmlns:r="http://schemas.openxmlformats.org/officeDocument/2006/relationships" xmlns:m="http://schemas.openxmlformats.org/officeDocument/2006/math" xmlns:v="urn:schemas-microsoft-com:vml" xmlns:w10="urn:schemas-microsoft-com:office:word" xmlns:w="http://schemas.openxmlformats.org/wordprocessingml/2006/main" xmlns:w14="http://schemas.microsoft.com/office/word/2010/wordml" xmlns:sl="http://schemas.openxmlformats.org/schemaLibrary/2006/main" mc:Ignorable="w14">
-  <w:view w:val="normal"/>
-  <w:defaultTabStop w:val="708"/>
-  <w:hyphenationZone w:val="425"/>
-  <w:characterSpacingControl w:val="doNotCompress"/>
-  <w:compat>
-    <w:useFELayout/>
-    <w:compatSetting w:name="compatibilityMode" w:uri="http://schemas.microsoft.com/office/word" w:val="14"/>
-    <w:compatSetting w:name="overrideTableStyleFontSizeAndJustification" w:uri="http://schemas.microsoft.com/office/word" w:val="1"/>
-    <w:compatSetting w:name="enableOpenTypeFeatures" w:uri="http://schemas.microsoft.com/office/word" w:val="1"/>
-    <w:compatSetting w:name="doNotFlipMirrorIndents" w:uri="http://schemas.microsoft.com/office/word" w:val="1"/>
-  </w:compat>
-  <w:rsids>
-    <w:rsidRoot w:val="00F83D57"/>
-    <w:rsid w:val="00F83D57"/>
-  </w:rsids>
-  <m:mathPr>
-    <m:mathFont m:val="Cambria Math"/>
-    <m:brkBin m:val="before"/>
-    <m:brkBinSub m:val="--"/>
-    <m:smallFrac m:val="0"/>
-    <m:dispDef/>
-    <m:lMargin m:val="0"/>
-    <m:rMargin m:val="0"/>
-    <m:defJc m:val="centerGroup"/>
-    <m:wrapIndent m:val="1440"/>
-    <m:intLim m:val="subSup"/>
-    <m:naryLim m:val="undOvr"/>
-  </m:mathPr>
-  <w:themeFontLang w:val="de-DE" w:eastAsia="ja-JP"/>
-  <w:clrSchemeMapping w:bg1="light1" w:t1="dark1" w:bg2="light2" w:t2="dark2" w:accent1="accent1" w:accent2="accent2" w:accent3="accent3" w:accent4="accent4" w:accent5="accent5" w:accent6="accent6" w:hyperlink="hyperlink" w:followedHyperlink="followedHyperlink"/>
-  <w:doNotAutoCompressPictures/>
-  <w:decimalSymbol w:val=","/>
-  <w:listSeparator w:val=";"/>
-  <w14:defaultImageDpi w14:val="300"/>
-</w:settings>
-</file>
-
-<file path=word/glossary/styles.xml><?xml version="1.0" encoding="utf-8"?>
-<w:styles xmlns:mc="http://schemas.openxmlformats.org/markup-compatibility/2006" xmlns:r="http://schemas.openxmlformats.org/officeDocument/2006/relationships" xmlns:w="http://schemas.openxmlformats.org/wordprocessingml/2006/main" xmlns:w14="http://schemas.microsoft.com/office/word/2010/wordml" mc:Ignorable="w14">
-  <w:docDefaults>
-    <w:rPrDefault>
-      <w:rPr>
-        <w:rFonts w:asciiTheme="minorHAnsi" w:eastAsiaTheme="minorEastAsia" w:hAnsiTheme="minorHAnsi" w:cstheme="minorBidi"/>
-        <w:sz w:val="24"/>
-        <w:szCs w:val="24"/>
-        <w:lang w:val="de-DE" w:eastAsia="ja-JP" w:bidi="ar-SA"/>
-      </w:rPr>
-    </w:rPrDefault>
-    <w:pPrDefault/>
-  </w:docDefaults>
-  <w:latentStyles w:defLockedState="0" w:defUIPriority="99" w:defSemiHidden="1" w:defUnhideWhenUsed="1" w:defQFormat="0" w:count="276">
-    <w:lsdException w:name="Normal" w:semiHidden="0" w:uiPriority="0" w:unhideWhenUsed="0" w:qFormat="1"/>
-    <w:lsdException w:name="heading 1" w:semiHidden="0" w:uiPriority="9" w:unhideWhenUsed="0" w:qFormat="1"/>
-    <w:lsdException w:name="heading 2" w:uiPriority="9" w:qFormat="1"/>
-    <w:lsdException w:name="heading 3" w:uiPriority="9" w:qFormat="1"/>
-    <w:lsdException w:name="heading 4" w:uiPriority="9" w:qFormat="1"/>
-    <w:lsdException w:name="heading 5" w:uiPriority="9" w:qFormat="1"/>
-    <w:lsdException w:name="heading 6" w:uiPriority="9" w:qFormat="1"/>
-    <w:lsdException w:name="heading 7" w:uiPriority="9" w:qFormat="1"/>
-    <w:lsdException w:name="heading 8" w:uiPriority="9" w:qFormat="1"/>
-    <w:lsdException w:name="heading 9" w:uiPriority="9" w:qFormat="1"/>
-    <w:lsdException w:name="toc 1" w:uiPriority="39"/>
-    <w:lsdException w:name="toc 2" w:uiPriority="39"/>
-    <w:lsdException w:name="toc 3" w:uiPriority="39"/>
-    <w:lsdException w:name="toc 4" w:uiPriority="39"/>
-    <w:lsdException w:name="toc 5" w:uiPriority="39"/>
-    <w:lsdException w:name="toc 6" w:uiPriority="39"/>
-    <w:lsdException w:name="toc 7" w:uiPriority="39"/>
-    <w:lsdException w:name="toc 8" w:uiPriority="39"/>
-    <w:lsdException w:name="toc 9" w:uiPriority="39"/>
-    <w:lsdException w:name="caption" w:uiPriority="35" w:qFormat="1"/>
-    <w:lsdException w:name="Title" w:semiHidden="0" w:uiPriority="10" w:unhideWhenUsed="0" w:qFormat="1"/>
-    <w:lsdException w:name="Default Paragraph Font" w:uiPriority="1"/>
-    <w:lsdException w:name="Subtitle" w:semiHidden="0" w:uiPriority="11" w:unhideWhenUsed="0" w:qFormat="1"/>
-    <w:lsdException w:name="Strong" w:semiHidden="0" w:uiPriority="22" w:unhideWhenUsed="0" w:qFormat="1"/>
-    <w:lsdException w:name="Emphasis" w:semiHidden="0" w:uiPriority="20" w:unhideWhenUsed="0" w:qFormat="1"/>
-    <w:lsdException w:name="Table Grid" w:semiHidden="0" w:uiPriority="59" w:unhideWhenUsed="0"/>
-    <w:lsdException w:name="Placeholder Text" w:unhideWhenUsed="0"/>
-    <w:lsdException w:name="No Spacing" w:semiHidden="0" w:uiPriority="1" w:unhideWhenUsed="0" w:qFormat="1"/>
-    <w:lsdException w:name="Light Shading" w:semiHidden="0" w:uiPriority="60" w:unhideWhenUsed="0"/>
-    <w:lsdException w:name="Light List" w:semiHidden="0" w:uiPriority="61" w:unhideWhenUsed="0"/>
-    <w:lsdException w:name="Light Grid" w:semiHidden="0" w:uiPriority="62" w:unhideWhenUsed="0"/>
-    <w:lsdException w:name="Medium Shading 1" w:semiHidden="0" w:uiPriority="63" w:unhideWhenUsed="0"/>
-    <w:lsdException w:name="Medium Shading 2" w:semiHidden="0" w:uiPriority="64" w:unhideWhenUsed="0"/>
-    <w:lsdException w:name="Medium List 1" w:semiHidden="0" w:uiPriority="65" w:unhideWhenUsed="0"/>
-    <w:lsdException w:name="Medium List 2" w:semiHidden="0" w:uiPriority="66" w:unhideWhenUsed="0"/>
-    <w:lsdException w:name="Medium Grid 1" w:semiHidden="0" w:uiPriority="67" w:unhideWhenUsed="0"/>
-    <w:lsdException w:name="Medium Grid 2" w:semiHidden="0" w:uiPriority="68" w:unhideWhenUsed="0"/>
-    <w:lsdException w:name="Medium Grid 3" w:semiHidden="0" w:uiPriority="69" w:unhideWhenUsed="0"/>
-    <w:lsdException w:name="Dark List" w:semiHidden="0" w:uiPriority="70" w:unhideWhenUsed="0"/>
-    <w:lsdException w:name="Colorful Shading" w:semiHidden="0" w:uiPriority="71" w:unhideWhenUsed="0"/>
-    <w:lsdException w:name="Colorful List" w:semiHidden="0" w:uiPriority="72" w:unhideWhenUsed="0"/>
-    <w:lsdException w:name="Colorful Grid" w:semiHidden="0" w:uiPriority="73" w:unhideWhenUsed="0"/>
-    <w:lsdException w:name="Light Shading Accent 1" w:semiHidden="0" w:uiPriority="60" w:unhideWhenUsed="0"/>
-    <w:lsdException w:name="Light List Accent 1" w:semiHidden="0" w:uiPriority="61" w:unhideWhenUsed="0"/>
-    <w:lsdException w:name="Light Grid Accent 1" w:semiHidden="0" w:uiPriority="62" w:unhideWhenUsed="0"/>
-    <w:lsdException w:name="Medium Shading 1 Accent 1" w:semiHidden="0" w:uiPriority="63" w:unhideWhenUsed="0"/>
-    <w:lsdException w:name="Medium Shading 2 Accent 1" w:semiHidden="0" w:uiPriority="64" w:unhideWhenUsed="0"/>
-    <w:lsdException w:name="Medium List 1 Accent 1" w:semiHidden="0" w:uiPriority="65" w:unhideWhenUsed="0"/>
-    <w:lsdException w:name="Revision" w:unhideWhenUsed="0"/>
-    <w:lsdException w:name="List Paragraph" w:semiHidden="0" w:uiPriority="34" w:unhideWhenUsed="0" w:qFormat="1"/>
-    <w:lsdException w:name="Quote" w:semiHidden="0" w:uiPriority="29" w:unhideWhenUsed="0" w:qFormat="1"/>
-    <w:lsdException w:name="Intense Quote" w:semiHidden="0" w:uiPriority="30" w:unhideWhenUsed="0" w:qFormat="1"/>
-    <w:lsdException w:name="Medium List 2 Accent 1" w:semiHidden="0" w:uiPriority="66" w:unhideWhenUsed="0"/>
-    <w:lsdException w:name="Medium Grid 1 Accent 1" w:semiHidden="0" w:uiPriority="67" w:unhideWhenUsed="0"/>
-    <w:lsdException w:name="Medium Grid 2 Accent 1" w:semiHidden="0" w:uiPriority="68" w:unhideWhenUsed="0"/>
-    <w:lsdException w:name="Medium Grid 3 Accent 1" w:semiHidden="0" w:uiPriority="69" w:unhideWhenUsed="0"/>
-    <w:lsdException w:name="Dark List Accent 1" w:semiHidden="0" w:uiPriority="70" w:unhideWhenUsed="0"/>
-    <w:lsdException w:name="Colorful Shading Accent 1" w:semiHidden="0" w:uiPriority="71" w:unhideWhenUsed="0"/>
-    <w:lsdException w:name="Colorful List Accent 1" w:semiHidden="0" w:uiPriority="72" w:unhideWhenUsed="0"/>
-    <w:lsdException w:name="Colorful Grid Accent 1" w:semiHidden="0" w:uiPriority="73" w:unhideWhenUsed="0"/>
-    <w:lsdException w:name="Light Shading Accent 2" w:semiHidden="0" w:uiPriority="60" w:unhideWhenUsed="0"/>
-    <w:lsdException w:name="Light List Accent 2" w:semiHidden="0" w:uiPriority="61" w:unhideWhenUsed="0"/>
-    <w:lsdException w:name="Light Grid Accent 2" w:semiHidden="0" w:uiPriority="62" w:unhideWhenUsed="0"/>
-    <w:lsdException w:name="Medium Shading 1 Accent 2" w:semiHidden="0" w:uiPriority="63" w:unhideWhenUsed="0"/>
-    <w:lsdException w:name="Medium Shading 2 Accent 2" w:semiHidden="0" w:uiPriority="64" w:unhideWhenUsed="0"/>
-    <w:lsdException w:name="Medium List 1 Accent 2" w:semiHidden="0" w:uiPriority="65" w:unhideWhenUsed="0"/>
-    <w:lsdException w:name="Medium List 2 Accent 2" w:semiHidden="0" w:uiPriority="66" w:unhideWhenUsed="0"/>
-    <w:lsdException w:name="Medium Grid 1 Accent 2" w:semiHidden="0" w:uiPriority="67" w:unhideWhenUsed="0"/>
-    <w:lsdException w:name="Medium Grid 2 Accent 2" w:semiHidden="0" w:uiPriority="68" w:unhideWhenUsed="0"/>
-    <w:lsdException w:name="Medium Grid 3 Accent 2" w:semiHidden="0" w:uiPriority="69" w:unhideWhenUsed="0"/>
-    <w:lsdException w:name="Dark List Accent 2" w:semiHidden="0" w:uiPriority="70" w:unhideWhenUsed="0"/>
-    <w:lsdException w:name="Colorful Shading Accent 2" w:semiHidden="0" w:uiPriority="71" w:unhideWhenUsed="0"/>
-    <w:lsdException w:name="Colorful List Accent 2" w:semiHidden="0" w:uiPriority="72" w:unhideWhenUsed="0"/>
-    <w:lsdException w:name="Colorful Grid Accent 2" w:semiHidden="0" w:uiPriority="73" w:unhideWhenUsed="0"/>
-    <w:lsdException w:name="Light Shading Accent 3" w:semiHidden="0" w:uiPriority="60" w:unhideWhenUsed="0"/>
-    <w:lsdException w:name="Light List Accent 3" w:semiHidden="0" w:uiPriority="61" w:unhideWhenUsed="0"/>
-    <w:lsdException w:name="Light Grid Accent 3" w:semiHidden="0" w:uiPriority="62" w:unhideWhenUsed="0"/>
-    <w:lsdException w:name="Medium Shading 1 Accent 3" w:semiHidden="0" w:uiPriority="63" w:unhideWhenUsed="0"/>
-    <w:lsdException w:name="Medium Shading 2 Accent 3" w:semiHidden="0" w:uiPriority="64" w:unhideWhenUsed="0"/>
-    <w:lsdException w:name="Medium List 1 Accent 3" w:semiHidden="0" w:uiPriority="65" w:unhideWhenUsed="0"/>
-    <w:lsdException w:name="Medium List 2 Accent 3" w:semiHidden="0" w:uiPriority="66" w:unhideWhenUsed="0"/>
-    <w:lsdException w:name="Medium Grid 1 Accent 3" w:semiHidden="0" w:uiPriority="67" w:unhideWhenUsed="0"/>
-    <w:lsdException w:name="Medium Grid 2 Accent 3" w:semiHidden="0" w:uiPriority="68" w:unhideWhenUsed="0"/>
-    <w:lsdException w:name="Medium Grid 3 Accent 3" w:semiHidden="0" w:uiPriority="69" w:unhideWhenUsed="0"/>
-    <w:lsdException w:name="Dark List Accent 3" w:semiHidden="0" w:uiPriority="70" w:unhideWhenUsed="0"/>
-    <w:lsdException w:name="Colorful Shading Accent 3" w:semiHidden="0" w:uiPriority="71" w:unhideWhenUsed="0"/>
-    <w:lsdException w:name="Colorful List Accent 3" w:semiHidden="0" w:uiPriority="72" w:unhideWhenUsed="0"/>
-    <w:lsdException w:name="Colorful Grid Accent 3" w:semiHidden="0" w:uiPriority="73" w:unhideWhenUsed="0"/>
-    <w:lsdException w:name="Light Shading Accent 4" w:semiHidden="0" w:uiPriority="60" w:unhideWhenUsed="0"/>
-    <w:lsdException w:name="Light List Accent 4" w:semiHidden="0" w:uiPriority="61" w:unhideWhenUsed="0"/>
-    <w:lsdException w:name="Light Grid Accent 4" w:semiHidden="0" w:uiPriority="62" w:unhideWhenUsed="0"/>
-    <w:lsdException w:name="Medium Shading 1 Accent 4" w:semiHidden="0" w:uiPriority="63" w:unhideWhenUsed="0"/>
-    <w:lsdException w:name="Medium Shading 2 Accent 4" w:semiHidden="0" w:uiPriority="64" w:unhideWhenUsed="0"/>
-    <w:lsdException w:name="Medium List 1 Accent 4" w:semiHidden="0" w:uiPriority="65" w:unhideWhenUsed="0"/>
-    <w:lsdException w:name="Medium List 2 Accent 4" w:semiHidden="0" w:uiPriority="66" w:unhideWhenUsed="0"/>
-    <w:lsdException w:name="Medium Grid 1 Accent 4" w:semiHidden="0" w:uiPriority="67" w:unhideWhenUsed="0"/>
-    <w:lsdException w:name="Medium Grid 2 Accent 4" w:semiHidden="0" w:uiPriority="68" w:unhideWhenUsed="0"/>
-    <w:lsdException w:name="Medium Grid 3 Accent 4" w:semiHidden="0" w:uiPriority="69" w:unhideWhenUsed="0"/>
-    <w:lsdException w:name="Dark List Accent 4" w:semiHidden="0" w:uiPriority="70" w:unhideWhenUsed="0"/>
-    <w:lsdException w:name="Colorful Shading Accent 4" w:semiHidden="0" w:uiPriority="71" w:unhideWhenUsed="0"/>
-    <w:lsdException w:name="Colorful List Accent 4" w:semiHidden="0" w:uiPriority="72" w:unhideWhenUsed="0"/>
-    <w:lsdException w:name="Colorful Grid Accent 4" w:semiHidden="0" w:uiPriority="73" w:unhideWhenUsed="0"/>
-    <w:lsdException w:name="Light Shading Accent 5" w:semiHidden="0" w:uiPriority="60" w:unhideWhenUsed="0"/>
-    <w:lsdException w:name="Light List Accent 5" w:semiHidden="0" w:uiPriority="61" w:unhideWhenUsed="0"/>
-    <w:lsdException w:name="Light Grid Accent 5" w:semiHidden="0" w:uiPriority="62" w:unhideWhenUsed="0"/>
-    <w:lsdException w:name="Medium Shading 1 Accent 5" w:semiHidden="0" w:uiPriority="63" w:unhideWhenUsed="0"/>
-    <w:lsdException w:name="Medium Shading 2 Accent 5" w:semiHidden="0" w:uiPriority="64" w:unhideWhenUsed="0"/>
-    <w:lsdException w:name="Medium List 1 Accent 5" w:semiHidden="0" w:uiPriority="65" w:unhideWhenUsed="0"/>
-    <w:lsdException w:name="Medium List 2 Accent 5" w:semiHidden="0" w:uiPriority="66" w:unhideWhenUsed="0"/>
-    <w:lsdException w:name="Medium Grid 1 Accent 5" w:semiHidden="0" w:uiPriority="67" w:unhideWhenUsed="0"/>
-    <w:lsdException w:name="Medium Grid 2 Accent 5" w:semiHidden="0" w:uiPriority="68" w:unhideWhenUsed="0"/>
-    <w:lsdException w:name="Medium Grid 3 Accent 5" w:semiHidden="0" w:uiPriority="69" w:unhideWhenUsed="0"/>
-    <w:lsdException w:name="Dark List Accent 5" w:semiHidden="0" w:uiPriority="70" w:unhideWhenUsed="0"/>
-    <w:lsdException w:name="Colorful Shading Accent 5" w:semiHidden="0" w:uiPriority="71" w:unhideWhenUsed="0"/>
-    <w:lsdException w:name="Colorful List Accent 5" w:semiHidden="0" w:uiPriority="72" w:unhideWhenUsed="0"/>
-    <w:lsdException w:name="Colorful Grid Accent 5" w:semiHidden="0" w:uiPriority="73" w:unhideWhenUsed="0"/>
-    <w:lsdException w:name="Light Shading Accent 6" w:semiHidden="0" w:uiPriority="60" w:unhideWhenUsed="0"/>
-    <w:lsdException w:name="Light List Accent 6" w:semiHidden="0" w:uiPriority="61" w:unhideWhenUsed="0"/>
-    <w:lsdException w:name="Light Grid Accent 6" w:semiHidden="0" w:uiPriority="62" w:unhideWhenUsed="0"/>
-    <w:lsdException w:name="Medium Shading 1 Accent 6" w:semiHidden="0" w:uiPriority="63" w:unhideWhenUsed="0"/>
-    <w:lsdException w:name="Medium Shading 2 Accent 6" w:semiHidden="0" w:uiPriority="64" w:unhideWhenUsed="0"/>
-    <w:lsdException w:name="Medium List 1 Accent 6" w:semiHidden="0" w:uiPriority="65" w:unhideWhenUsed="0"/>
-    <w:lsdException w:name="Medium List 2 Accent 6" w:semiHidden="0" w:uiPriority="66" w:unhideWhenUsed="0"/>
-    <w:lsdException w:name="Medium Grid 1 Accent 6" w:semiHidden="0" w:uiPriority="67" w:unhideWhenUsed="0"/>
-    <w:lsdException w:name="Medium Grid 2 Accent 6" w:semiHidden="0" w:uiPriority="68" w:unhideWhenUsed="0"/>
-    <w:lsdException w:name="Medium Grid 3 Accent 6" w:semiHidden="0" w:uiPriority="69" w:unhideWhenUsed="0"/>
-    <w:lsdException w:name="Dark List Accent 6" w:semiHidden="0" w:uiPriority="70" w:unhideWhenUsed="0"/>
-    <w:lsdException w:name="Colorful Shading Accent 6" w:semiHidden="0" w:uiPriority="71" w:unhideWhenUsed="0"/>
-    <w:lsdException w:name="Colorful List Accent 6" w:semiHidden="0" w:uiPriority="72" w:unhideWhenUsed="0"/>
-    <w:lsdException w:name="Colorful Grid Accent 6" w:semiHidden="0" w:uiPriority="73" w:unhideWhenUsed="0"/>
-    <w:lsdException w:name="Subtle Emphasis" w:semiHidden="0" w:uiPriority="19" w:unhideWhenUsed="0" w:qFormat="1"/>
-    <w:lsdException w:name="Intense Emphasis" w:semiHidden="0" w:uiPriority="21" w:unhideWhenUsed="0" w:qFormat="1"/>
-    <w:lsdException w:name="Subtle Reference" w:semiHidden="0" w:uiPriority="31" w:unhideWhenUsed="0" w:qFormat="1"/>
-    <w:lsdException w:name="Intense Reference" w:semiHidden="0" w:uiPriority="32" w:unhideWhenUsed="0" w:qFormat="1"/>
-    <w:lsdException w:name="Book Title" w:semiHidden="0" w:uiPriority="33" w:unhideWhenUsed="0" w:qFormat="1"/>
-    <w:lsdException w:name="Bibliography" w:uiPriority="37"/>
-    <w:lsdException w:name="TOC Heading" w:uiPriority="39" w:qFormat="1"/>
-  </w:latentStyles>
-  <w:style w:type="paragraph" w:default="1" w:styleId="Standard">
-    <w:name w:val="Normal"/>
-    <w:qFormat/>
-  </w:style>
-  <w:style w:type="character" w:default="1" w:styleId="Absatzstandardschriftart">
-    <w:name w:val="Default Paragraph Font"/>
-    <w:uiPriority w:val="1"/>
-    <w:semiHidden/>
-    <w:unhideWhenUsed/>
-  </w:style>
-  <w:style w:type="table" w:default="1" w:styleId="NormaleTabelle">
-    <w:name w:val="Normal Table"/>
-    <w:uiPriority w:val="99"/>
-    <w:semiHidden/>
-    <w:unhideWhenUsed/>
-    <w:tblPr>
-      <w:tblInd w:w="0" w:type="dxa"/>
-      <w:tblCellMar>
-        <w:top w:w="0" w:type="dxa"/>
-        <w:left w:w="108" w:type="dxa"/>
-        <w:bottom w:w="0" w:type="dxa"/>
-        <w:right w:w="108" w:type="dxa"/>
-      </w:tblCellMar>
-    </w:tblPr>
-  </w:style>
-  <w:style w:type="numbering" w:default="1" w:styleId="KeineListe">
-    <w:name w:val="No List"/>
-    <w:uiPriority w:val="99"/>
-    <w:semiHidden/>
-    <w:unhideWhenUsed/>
-  </w:style>
-  <w:style w:type="character" w:styleId="Platzhaltertext">
-    <w:name w:val="Placeholder Text"/>
-    <w:basedOn w:val="Absatzstandardschriftart"/>
-    <w:uiPriority w:val="99"/>
-    <w:semiHidden/>
-    <w:rsid w:val="00F83D57"/>
-    <w:rPr>
-      <w:color w:val="808080"/>
-    </w:rPr>
-  </w:style>
-</w:styles>
-</file>
-
-<file path=word/glossary/stylesWithEffects.xml><?xml version="1.0" encoding="utf-8"?>
-<w:styles xmlns:wpc="http://schemas.microsoft.com/office/word/2010/wordprocessingCanvas" xmlns:mo="http://schemas.microsoft.com/office/mac/office/2008/main" xmlns:mc="http://schemas.openxmlformats.org/markup-compatibility/2006" xmlns:mv="urn:schemas-microsoft-com:mac:vml" xmlns:o="urn:schemas-microsoft-com:office:office" xmlns:r="http://schemas.openxmlformats.org/officeDocument/2006/relationships" xmlns:m="http://schemas.openxmlformats.org/officeDocument/2006/math" xmlns:v="urn:schemas-microsoft-com:vml" xmlns:wp14="http://schemas.microsoft.com/office/word/2010/wordprocessingDrawing" xmlns:wp="http://schemas.openxmlformats.org/drawingml/2006/wordprocessingDrawing" xmlns:w10="urn:schemas-microsoft-com:office:word" xmlns:w="http://schemas.openxmlformats.org/wordprocessingml/2006/main" xmlns:w14="http://schemas.microsoft.com/office/word/2010/wordml" xmlns:wpg="http://schemas.microsoft.com/office/word/2010/wordprocessingGroup" xmlns:wpi="http://schemas.microsoft.com/office/word/2010/wordprocessingInk" xmlns:wne="http://schemas.microsoft.com/office/word/2006/wordml" xmlns:wps="http://schemas.microsoft.com/office/word/2010/wordprocessingShape" mc:Ignorable="w14 wp14">
-  <w:docDefaults>
-    <w:rPrDefault>
-      <w:rPr>
-        <w:rFonts w:asciiTheme="minorHAnsi" w:eastAsiaTheme="minorEastAsia" w:hAnsiTheme="minorHAnsi" w:cstheme="minorBidi"/>
-        <w:sz w:val="24"/>
-        <w:szCs w:val="24"/>
-        <w:lang w:val="de-DE" w:eastAsia="ja-JP" w:bidi="ar-SA"/>
-      </w:rPr>
-    </w:rPrDefault>
-    <w:pPrDefault/>
-  </w:docDefaults>
-  <w:latentStyles w:defLockedState="0" w:defUIPriority="99" w:defSemiHidden="1" w:defUnhideWhenUsed="1" w:defQFormat="0" w:count="276">
-    <w:lsdException w:name="Normal" w:semiHidden="0" w:uiPriority="0" w:unhideWhenUsed="0" w:qFormat="1"/>
-    <w:lsdException w:name="heading 1" w:semiHidden="0" w:uiPriority="9" w:unhideWhenUsed="0" w:qFormat="1"/>
-    <w:lsdException w:name="heading 2" w:uiPriority="9" w:qFormat="1"/>
-    <w:lsdException w:name="heading 3" w:uiPriority="9" w:qFormat="1"/>
-    <w:lsdException w:name="heading 4" w:uiPriority="9" w:qFormat="1"/>
-    <w:lsdException w:name="heading 5" w:uiPriority="9" w:qFormat="1"/>
-    <w:lsdException w:name="heading 6" w:uiPriority="9" w:qFormat="1"/>
-    <w:lsdException w:name="heading 7" w:uiPriority="9" w:qFormat="1"/>
-    <w:lsdException w:name="heading 8" w:uiPriority="9" w:qFormat="1"/>
-    <w:lsdException w:name="heading 9" w:uiPriority="9" w:qFormat="1"/>
-    <w:lsdException w:name="toc 1" w:uiPriority="39"/>
-    <w:lsdException w:name="toc 2" w:uiPriority="39"/>
-    <w:lsdException w:name="toc 3" w:uiPriority="39"/>
-    <w:lsdException w:name="toc 4" w:uiPriority="39"/>
-    <w:lsdException w:name="toc 5" w:uiPriority="39"/>
-    <w:lsdException w:name="toc 6" w:uiPriority="39"/>
-    <w:lsdException w:name="toc 7" w:uiPriority="39"/>
-    <w:lsdException w:name="toc 8" w:uiPriority="39"/>
-    <w:lsdException w:name="toc 9" w:uiPriority="39"/>
-    <w:lsdException w:name="caption" w:uiPriority="35" w:qFormat="1"/>
-    <w:lsdException w:name="Title" w:semiHidden="0" w:uiPriority="10" w:unhideWhenUsed="0" w:qFormat="1"/>
-    <w:lsdException w:name="Default Paragraph Font" w:uiPriority="1"/>
-    <w:lsdException w:name="Subtitle" w:semiHidden="0" w:uiPriority="11" w:unhideWhenUsed="0" w:qFormat="1"/>
-    <w:lsdException w:name="Strong" w:semiHidden="0" w:uiPriority="22" w:unhideWhenUsed="0" w:qFormat="1"/>
-    <w:lsdException w:name="Emphasis" w:semiHidden="0" w:uiPriority="20" w:unhideWhenUsed="0" w:qFormat="1"/>
-    <w:lsdException w:name="Table Grid" w:semiHidden="0" w:uiPriority="59" w:unhideWhenUsed="0"/>
-    <w:lsdException w:name="Placeholder Text" w:unhideWhenUsed="0"/>
-    <w:lsdException w:name="No Spacing" w:semiHidden="0" w:uiPriority="1" w:unhideWhenUsed="0" w:qFormat="1"/>
-    <w:lsdException w:name="Light Shading" w:semiHidden="0" w:uiPriority="60" w:unhideWhenUsed="0"/>
-    <w:lsdException w:name="Light List" w:semiHidden="0" w:uiPriority="61" w:unhideWhenUsed="0"/>
-    <w:lsdException w:name="Light Grid" w:semiHidden="0" w:uiPriority="62" w:unhideWhenUsed="0"/>
-    <w:lsdException w:name="Medium Shading 1" w:semiHidden="0" w:uiPriority="63" w:unhideWhenUsed="0"/>
-    <w:lsdException w:name="Medium Shading 2" w:semiHidden="0" w:uiPriority="64" w:unhideWhenUsed="0"/>
-    <w:lsdException w:name="Medium List 1" w:semiHidden="0" w:uiPriority="65" w:unhideWhenUsed="0"/>
-    <w:lsdException w:name="Medium List 2" w:semiHidden="0" w:uiPriority="66" w:unhideWhenUsed="0"/>
-    <w:lsdException w:name="Medium Grid 1" w:semiHidden="0" w:uiPriority="67" w:unhideWhenUsed="0"/>
-    <w:lsdException w:name="Medium Grid 2" w:semiHidden="0" w:uiPriority="68" w:unhideWhenUsed="0"/>
-    <w:lsdException w:name="Medium Grid 3" w:semiHidden="0" w:uiPriority="69" w:unhideWhenUsed="0"/>
-    <w:lsdException w:name="Dark List" w:semiHidden="0" w:uiPriority="70" w:unhideWhenUsed="0"/>
-    <w:lsdException w:name="Colorful Shading" w:semiHidden="0" w:uiPriority="71" w:unhideWhenUsed="0"/>
-    <w:lsdException w:name="Colorful List" w:semiHidden="0" w:uiPriority="72" w:unhideWhenUsed="0"/>
-    <w:lsdException w:name="Colorful Grid" w:semiHidden="0" w:uiPriority="73" w:unhideWhenUsed="0"/>
-    <w:lsdException w:name="Light Shading Accent 1" w:semiHidden="0" w:uiPriority="60" w:unhideWhenUsed="0"/>
-    <w:lsdException w:name="Light List Accent 1" w:semiHidden="0" w:uiPriority="61" w:unhideWhenUsed="0"/>
-    <w:lsdException w:name="Light Grid Accent 1" w:semiHidden="0" w:uiPriority="62" w:unhideWhenUsed="0"/>
-    <w:lsdException w:name="Medium Shading 1 Accent 1" w:semiHidden="0" w:uiPriority="63" w:unhideWhenUsed="0"/>
-    <w:lsdException w:name="Medium Shading 2 Accent 1" w:semiHidden="0" w:uiPriority="64" w:unhideWhenUsed="0"/>
-    <w:lsdException w:name="Medium List 1 Accent 1" w:semiHidden="0" w:uiPriority="65" w:unhideWhenUsed="0"/>
-    <w:lsdException w:name="Revision" w:unhideWhenUsed="0"/>
-    <w:lsdException w:name="List Paragraph" w:semiHidden="0" w:uiPriority="34" w:unhideWhenUsed="0" w:qFormat="1"/>
-    <w:lsdException w:name="Quote" w:semiHidden="0" w:uiPriority="29" w:unhideWhenUsed="0" w:qFormat="1"/>
-    <w:lsdException w:name="Intense Quote" w:semiHidden="0" w:uiPriority="30" w:unhideWhenUsed="0" w:qFormat="1"/>
-    <w:lsdException w:name="Medium List 2 Accent 1" w:semiHidden="0" w:uiPriority="66" w:unhideWhenUsed="0"/>
-    <w:lsdException w:name="Medium Grid 1 Accent 1" w:semiHidden="0" w:uiPriority="67" w:unhideWhenUsed="0"/>
-    <w:lsdException w:name="Medium Grid 2 Accent 1" w:semiHidden="0" w:uiPriority="68" w:unhideWhenUsed="0"/>
-    <w:lsdException w:name="Medium Grid 3 Accent 1" w:semiHidden="0" w:uiPriority="69" w:unhideWhenUsed="0"/>
-    <w:lsdException w:name="Dark List Accent 1" w:semiHidden="0" w:uiPriority="70" w:unhideWhenUsed="0"/>
-    <w:lsdException w:name="Colorful Shading Accent 1" w:semiHidden="0" w:uiPriority="71" w:unhideWhenUsed="0"/>
-    <w:lsdException w:name="Colorful List Accent 1" w:semiHidden="0" w:uiPriority="72" w:unhideWhenUsed="0"/>
-    <w:lsdException w:name="Colorful Grid Accent 1" w:semiHidden="0" w:uiPriority="73" w:unhideWhenUsed="0"/>
-    <w:lsdException w:name="Light Shading Accent 2" w:semiHidden="0" w:uiPriority="60" w:unhideWhenUsed="0"/>
-    <w:lsdException w:name="Light List Accent 2" w:semiHidden="0" w:uiPriority="61" w:unhideWhenUsed="0"/>
-    <w:lsdException w:name="Light Grid Accent 2" w:semiHidden="0" w:uiPriority="62" w:unhideWhenUsed="0"/>
-    <w:lsdException w:name="Medium Shading 1 Accent 2" w:semiHidden="0" w:uiPriority="63" w:unhideWhenUsed="0"/>
-    <w:lsdException w:name="Medium Shading 2 Accent 2" w:semiHidden="0" w:uiPriority="64" w:unhideWhenUsed="0"/>
-    <w:lsdException w:name="Medium List 1 Accent 2" w:semiHidden="0" w:uiPriority="65" w:unhideWhenUsed="0"/>
-    <w:lsdException w:name="Medium List 2 Accent 2" w:semiHidden="0" w:uiPriority="66" w:unhideWhenUsed="0"/>
-    <w:lsdException w:name="Medium Grid 1 Accent 2" w:semiHidden="0" w:uiPriority="67" w:unhideWhenUsed="0"/>
-    <w:lsdException w:name="Medium Grid 2 Accent 2" w:semiHidden="0" w:uiPriority="68" w:unhideWhenUsed="0"/>
-    <w:lsdException w:name="Medium Grid 3 Accent 2" w:semiHidden="0" w:uiPriority="69" w:unhideWhenUsed="0"/>
-    <w:lsdException w:name="Dark List Accent 2" w:semiHidden="0" w:uiPriority="70" w:unhideWhenUsed="0"/>
-    <w:lsdException w:name="Colorful Shading Accent 2" w:semiHidden="0" w:uiPriority="71" w:unhideWhenUsed="0"/>
-    <w:lsdException w:name="Colorful List Accent 2" w:semiHidden="0" w:uiPriority="72" w:unhideWhenUsed="0"/>
-    <w:lsdException w:name="Colorful Grid Accent 2" w:semiHidden="0" w:uiPriority="73" w:unhideWhenUsed="0"/>
-    <w:lsdException w:name="Light Shading Accent 3" w:semiHidden="0" w:uiPriority="60" w:unhideWhenUsed="0"/>
-    <w:lsdException w:name="Light List Accent 3" w:semiHidden="0" w:uiPriority="61" w:unhideWhenUsed="0"/>
-    <w:lsdException w:name="Light Grid Accent 3" w:semiHidden="0" w:uiPriority="62" w:unhideWhenUsed="0"/>
-    <w:lsdException w:name="Medium Shading 1 Accent 3" w:semiHidden="0" w:uiPriority="63" w:unhideWhenUsed="0"/>
-    <w:lsdException w:name="Medium Shading 2 Accent 3" w:semiHidden="0" w:uiPriority="64" w:unhideWhenUsed="0"/>
-    <w:lsdException w:name="Medium List 1 Accent 3" w:semiHidden="0" w:uiPriority="65" w:unhideWhenUsed="0"/>
-    <w:lsdException w:name="Medium List 2 Accent 3" w:semiHidden="0" w:uiPriority="66" w:unhideWhenUsed="0"/>
-    <w:lsdException w:name="Medium Grid 1 Accent 3" w:semiHidden="0" w:uiPriority="67" w:unhideWhenUsed="0"/>
-    <w:lsdException w:name="Medium Grid 2 Accent 3" w:semiHidden="0" w:uiPriority="68" w:unhideWhenUsed="0"/>
-    <w:lsdException w:name="Medium Grid 3 Accent 3" w:semiHidden="0" w:uiPriority="69" w:unhideWhenUsed="0"/>
-    <w:lsdException w:name="Dark List Accent 3" w:semiHidden="0" w:uiPriority="70" w:unhideWhenUsed="0"/>
-    <w:lsdException w:name="Colorful Shading Accent 3" w:semiHidden="0" w:uiPriority="71" w:unhideWhenUsed="0"/>
-    <w:lsdException w:name="Colorful List Accent 3" w:semiHidden="0" w:uiPriority="72" w:unhideWhenUsed="0"/>
-    <w:lsdException w:name="Colorful Grid Accent 3" w:semiHidden="0" w:uiPriority="73" w:unhideWhenUsed="0"/>
-    <w:lsdException w:name="Light Shading Accent 4" w:semiHidden="0" w:uiPriority="60" w:unhideWhenUsed="0"/>
-    <w:lsdException w:name="Light List Accent 4" w:semiHidden="0" w:uiPriority="61" w:unhideWhenUsed="0"/>
-    <w:lsdException w:name="Light Grid Accent 4" w:semiHidden="0" w:uiPriority="62" w:unhideWhenUsed="0"/>
-    <w:lsdException w:name="Medium Shading 1 Accent 4" w:semiHidden="0" w:uiPriority="63" w:unhideWhenUsed="0"/>
-    <w:lsdException w:name="Medium Shading 2 Accent 4" w:semiHidden="0" w:uiPriority="64" w:unhideWhenUsed="0"/>
-    <w:lsdException w:name="Medium List 1 Accent 4" w:semiHidden="0" w:uiPriority="65" w:unhideWhenUsed="0"/>
-    <w:lsdException w:name="Medium List 2 Accent 4" w:semiHidden="0" w:uiPriority="66" w:unhideWhenUsed="0"/>
-    <w:lsdException w:name="Medium Grid 1 Accent 4" w:semiHidden="0" w:uiPriority="67" w:unhideWhenUsed="0"/>
-    <w:lsdException w:name="Medium Grid 2 Accent 4" w:semiHidden="0" w:uiPriority="68" w:unhideWhenUsed="0"/>
-    <w:lsdException w:name="Medium Grid 3 Accent 4" w:semiHidden="0" w:uiPriority="69" w:unhideWhenUsed="0"/>
-    <w:lsdException w:name="Dark List Accent 4" w:semiHidden="0" w:uiPriority="70" w:unhideWhenUsed="0"/>
-    <w:lsdException w:name="Colorful Shading Accent 4" w:semiHidden="0" w:uiPriority="71" w:unhideWhenUsed="0"/>
-    <w:lsdException w:name="Colorful List Accent 4" w:semiHidden="0" w:uiPriority="72" w:unhideWhenUsed="0"/>
-    <w:lsdException w:name="Colorful Grid Accent 4" w:semiHidden="0" w:uiPriority="73" w:unhideWhenUsed="0"/>
-    <w:lsdException w:name="Light Shading Accent 5" w:semiHidden="0" w:uiPriority="60" w:unhideWhenUsed="0"/>
-    <w:lsdException w:name="Light List Accent 5" w:semiHidden="0" w:uiPriority="61" w:unhideWhenUsed="0"/>
-    <w:lsdException w:name="Light Grid Accent 5" w:semiHidden="0" w:uiPriority="62" w:unhideWhenUsed="0"/>
-    <w:lsdException w:name="Medium Shading 1 Accent 5" w:semiHidden="0" w:uiPriority="63" w:unhideWhenUsed="0"/>
-    <w:lsdException w:name="Medium Shading 2 Accent 5" w:semiHidden="0" w:uiPriority="64" w:unhideWhenUsed="0"/>
-    <w:lsdException w:name="Medium List 1 Accent 5" w:semiHidden="0" w:uiPriority="65" w:unhideWhenUsed="0"/>
-    <w:lsdException w:name="Medium List 2 Accent 5" w:semiHidden="0" w:uiPriority="66" w:unhideWhenUsed="0"/>
-    <w:lsdException w:name="Medium Grid 1 Accent 5" w:semiHidden="0" w:uiPriority="67" w:unhideWhenUsed="0"/>
-    <w:lsdException w:name="Medium Grid 2 Accent 5" w:semiHidden="0" w:uiPriority="68" w:unhideWhenUsed="0"/>
-    <w:lsdException w:name="Medium Grid 3 Accent 5" w:semiHidden="0" w:uiPriority="69" w:unhideWhenUsed="0"/>
-    <w:lsdException w:name="Dark List Accent 5" w:semiHidden="0" w:uiPriority="70" w:unhideWhenUsed="0"/>
-    <w:lsdException w:name="Colorful Shading Accent 5" w:semiHidden="0" w:uiPriority="71" w:unhideWhenUsed="0"/>
-    <w:lsdException w:name="Colorful List Accent 5" w:semiHidden="0" w:uiPriority="72" w:unhideWhenUsed="0"/>
-    <w:lsdException w:name="Colorful Grid Accent 5" w:semiHidden="0" w:uiPriority="73" w:unhideWhenUsed="0"/>
-    <w:lsdException w:name="Light Shading Accent 6" w:semiHidden="0" w:uiPriority="60" w:unhideWhenUsed="0"/>
-    <w:lsdException w:name="Light List Accent 6" w:semiHidden="0" w:uiPriority="61" w:unhideWhenUsed="0"/>
-    <w:lsdException w:name="Light Grid Accent 6" w:semiHidden="0" w:uiPriority="62" w:unhideWhenUsed="0"/>
-    <w:lsdException w:name="Medium Shading 1 Accent 6" w:semiHidden="0" w:uiPriority="63" w:unhideWhenUsed="0"/>
-    <w:lsdException w:name="Medium Shading 2 Accent 6" w:semiHidden="0" w:uiPriority="64" w:unhideWhenUsed="0"/>
-    <w:lsdException w:name="Medium List 1 Accent 6" w:semiHidden="0" w:uiPriority="65" w:unhideWhenUsed="0"/>
-    <w:lsdException w:name="Medium List 2 Accent 6" w:semiHidden="0" w:uiPriority="66" w:unhideWhenUsed="0"/>
-    <w:lsdException w:name="Medium Grid 1 Accent 6" w:semiHidden="0" w:uiPriority="67" w:unhideWhenUsed="0"/>
-    <w:lsdException w:name="Medium Grid 2 Accent 6" w:semiHidden="0" w:uiPriority="68" w:unhideWhenUsed="0"/>
-    <w:lsdException w:name="Medium Grid 3 Accent 6" w:semiHidden="0" w:uiPriority="69" w:unhideWhenUsed="0"/>
-    <w:lsdException w:name="Dark List Accent 6" w:semiHidden="0" w:uiPriority="70" w:unhideWhenUsed="0"/>
-    <w:lsdException w:name="Colorful Shading Accent 6" w:semiHidden="0" w:uiPriority="71" w:unhideWhenUsed="0"/>
-    <w:lsdException w:name="Colorful List Accent 6" w:semiHidden="0" w:uiPriority="72" w:unhideWhenUsed="0"/>
-    <w:lsdException w:name="Colorful Grid Accent 6" w:semiHidden="0" w:uiPriority="73" w:unhideWhenUsed="0"/>
-    <w:lsdException w:name="Subtle Emphasis" w:semiHidden="0" w:uiPriority="19" w:unhideWhenUsed="0" w:qFormat="1"/>
-    <w:lsdException w:name="Intense Emphasis" w:semiHidden="0" w:uiPriority="21" w:unhideWhenUsed="0" w:qFormat="1"/>
-    <w:lsdException w:name="Subtle Reference" w:semiHidden="0" w:uiPriority="31" w:unhideWhenUsed="0" w:qFormat="1"/>
-    <w:lsdException w:name="Intense Reference" w:semiHidden="0" w:uiPriority="32" w:unhideWhenUsed="0" w:qFormat="1"/>
-    <w:lsdException w:name="Book Title" w:semiHidden="0" w:uiPriority="33" w:unhideWhenUsed="0" w:qFormat="1"/>
-    <w:lsdException w:name="Bibliography" w:uiPriority="37"/>
-    <w:lsdException w:name="TOC Heading" w:uiPriority="39" w:qFormat="1"/>
-  </w:latentStyles>
-  <w:style w:type="paragraph" w:default="1" w:styleId="Standard">
-    <w:name w:val="Normal"/>
-    <w:qFormat/>
-  </w:style>
-  <w:style w:type="character" w:default="1" w:styleId="Absatzstandardschriftart">
-    <w:name w:val="Default Paragraph Font"/>
-    <w:uiPriority w:val="1"/>
-    <w:semiHidden/>
-    <w:unhideWhenUsed/>
-  </w:style>
-  <w:style w:type="table" w:default="1" w:styleId="NormaleTabelle">
-    <w:name w:val="Normal Table"/>
-    <w:uiPriority w:val="99"/>
-    <w:semiHidden/>
-    <w:unhideWhenUsed/>
-    <w:tblPr>
-      <w:tblInd w:w="0" w:type="dxa"/>
-      <w:tblCellMar>
-        <w:top w:w="0" w:type="dxa"/>
-        <w:left w:w="108" w:type="dxa"/>
-        <w:bottom w:w="0" w:type="dxa"/>
-        <w:right w:w="108" w:type="dxa"/>
-      </w:tblCellMar>
-    </w:tblPr>
-  </w:style>
-  <w:style w:type="numbering" w:default="1" w:styleId="KeineListe">
-    <w:name w:val="No List"/>
-    <w:uiPriority w:val="99"/>
-    <w:semiHidden/>
-    <w:unhideWhenUsed/>
-  </w:style>
-  <w:style w:type="character" w:styleId="Platzhaltertext">
-    <w:name w:val="Placeholder Text"/>
-    <w:basedOn w:val="Absatzstandardschriftart"/>
-    <w:uiPriority w:val="99"/>
-    <w:semiHidden/>
-    <w:rsid w:val="00F83D57"/>
-    <w:rPr>
-      <w:color w:val="808080"/>
-    </w:rPr>
-  </w:style>
-</w:styles>
-</file>
-
-<file path=word/glossary/webSettings.xml><?xml version="1.0" encoding="utf-8"?>
-<w:webSettings xmlns:mc="http://schemas.openxmlformats.org/markup-compatibility/2006" xmlns:r="http://schemas.openxmlformats.org/officeDocument/2006/relationships" xmlns:w="http://schemas.openxmlformats.org/wordprocessingml/2006/main" xmlns:w14="http://schemas.microsoft.com/office/word/2010/wordml" mc:Ignorable="w14">
-  <w:allowPNG/>
-  <w:doNotSaveAsSingleFile/>
-</w:webSettings>
+<file path=word/charts/chart1.xml><?xml version="1.0" encoding="utf-8"?>
+<c:chartSpace xmlns:c="http://schemas.openxmlformats.org/drawingml/2006/chart" xmlns:a="http://schemas.openxmlformats.org/drawingml/2006/main" xmlns:r="http://schemas.openxmlformats.org/officeDocument/2006/relationships">
+  <c:date1904 val="0"/>
+  <c:lang val="de-DE"/>
+  <c:roundedCorners val="0"/>
+  <mc:AlternateContent xmlns:mc="http://schemas.openxmlformats.org/markup-compatibility/2006">
+    <mc:Choice xmlns:c14="http://schemas.microsoft.com/office/drawing/2007/8/2/chart" Requires="c14">
+      <c14:style val="105"/>
+    </mc:Choice>
+    <mc:Fallback>
+      <c:style val="5"/>
+    </mc:Fallback>
+  </mc:AlternateContent>
+  <c:chart>
+    <c:autoTitleDeleted val="0"/>
+    <c:plotArea>
+      <c:layout/>
+      <c:lineChart>
+        <c:grouping val="standard"/>
+        <c:varyColors val="0"/>
+        <c:ser>
+          <c:idx val="0"/>
+          <c:order val="0"/>
+          <c:tx>
+            <c:strRef>
+              <c:f>Tabelle1!$B$3</c:f>
+              <c:strCache>
+                <c:ptCount val="1"/>
+                <c:pt idx="0">
+                  <c:v>rekursiv</c:v>
+                </c:pt>
+              </c:strCache>
+            </c:strRef>
+          </c:tx>
+          <c:marker>
+            <c:symbol val="none"/>
+          </c:marker>
+          <c:val>
+            <c:numRef>
+              <c:f>Tabelle1!$B$4:$B$103</c:f>
+              <c:numCache>
+                <c:formatCode>General</c:formatCode>
+                <c:ptCount val="100"/>
+                <c:pt idx="0">
+                  <c:v>2458.0</c:v>
+                </c:pt>
+                <c:pt idx="1">
+                  <c:v>2711.0</c:v>
+                </c:pt>
+                <c:pt idx="2" formatCode="#,##0">
+                  <c:v>2426.0</c:v>
+                </c:pt>
+                <c:pt idx="3">
+                  <c:v>2659.0</c:v>
+                </c:pt>
+                <c:pt idx="4">
+                  <c:v>2450.0</c:v>
+                </c:pt>
+                <c:pt idx="5" formatCode="#,##0">
+                  <c:v>2503.0</c:v>
+                </c:pt>
+                <c:pt idx="6" formatCode="#,##0">
+                  <c:v>2162.0</c:v>
+                </c:pt>
+                <c:pt idx="7">
+                  <c:v>2546.0</c:v>
+                </c:pt>
+                <c:pt idx="8" formatCode="#,##0">
+                  <c:v>2523.0</c:v>
+                </c:pt>
+                <c:pt idx="9">
+                  <c:v>2260.0</c:v>
+                </c:pt>
+                <c:pt idx="10" formatCode="#,##0">
+                  <c:v>2388.0</c:v>
+                </c:pt>
+                <c:pt idx="11" formatCode="#,##0">
+                  <c:v>2530.0</c:v>
+                </c:pt>
+                <c:pt idx="12" formatCode="#,##0">
+                  <c:v>2457.0</c:v>
+                </c:pt>
+                <c:pt idx="13" formatCode="#,##0">
+                  <c:v>2432.0</c:v>
+                </c:pt>
+                <c:pt idx="14" formatCode="#,##0">
+                  <c:v>2296.0</c:v>
+                </c:pt>
+                <c:pt idx="15" formatCode="#,##0">
+                  <c:v>2599.0</c:v>
+                </c:pt>
+                <c:pt idx="16" formatCode="#,##0">
+                  <c:v>2379.0</c:v>
+                </c:pt>
+                <c:pt idx="17" formatCode="#,##0">
+                  <c:v>2295.0</c:v>
+                </c:pt>
+                <c:pt idx="18" formatCode="#,##0">
+                  <c:v>2546.0</c:v>
+                </c:pt>
+                <c:pt idx="19">
+                  <c:v>2508.0</c:v>
+                </c:pt>
+                <c:pt idx="20" formatCode="#,##0">
+                  <c:v>2578.0</c:v>
+                </c:pt>
+                <c:pt idx="21" formatCode="#,##0">
+                  <c:v>2377.0</c:v>
+                </c:pt>
+                <c:pt idx="22" formatCode="#,##0">
+                  <c:v>2160.0</c:v>
+                </c:pt>
+                <c:pt idx="23" formatCode="#,##0">
+                  <c:v>2235.0</c:v>
+                </c:pt>
+                <c:pt idx="24">
+                  <c:v>2593.0</c:v>
+                </c:pt>
+                <c:pt idx="25" formatCode="#,##0">
+                  <c:v>2600.0</c:v>
+                </c:pt>
+                <c:pt idx="26" formatCode="#,##0">
+                  <c:v>2446.0</c:v>
+                </c:pt>
+                <c:pt idx="27">
+                  <c:v>2547.0</c:v>
+                </c:pt>
+                <c:pt idx="28" formatCode="#,##0">
+                  <c:v>2344.0</c:v>
+                </c:pt>
+                <c:pt idx="29" formatCode="#,##0">
+                  <c:v>2390.0</c:v>
+                </c:pt>
+                <c:pt idx="30" formatCode="#,##0">
+                  <c:v>2423.0</c:v>
+                </c:pt>
+                <c:pt idx="31">
+                  <c:v>2644.0</c:v>
+                </c:pt>
+                <c:pt idx="32" formatCode="#,##0">
+                  <c:v>2519.0</c:v>
+                </c:pt>
+                <c:pt idx="33" formatCode="#,##0">
+                  <c:v>2434.0</c:v>
+                </c:pt>
+                <c:pt idx="34">
+                  <c:v>2304.0</c:v>
+                </c:pt>
+                <c:pt idx="35" formatCode="#,##0">
+                  <c:v>2460.0</c:v>
+                </c:pt>
+                <c:pt idx="36" formatCode="#,##0">
+                  <c:v>2327.0</c:v>
+                </c:pt>
+                <c:pt idx="37" formatCode="#,##0">
+                  <c:v>2419.0</c:v>
+                </c:pt>
+                <c:pt idx="38" formatCode="#,##0">
+                  <c:v>2406.0</c:v>
+                </c:pt>
+                <c:pt idx="39" formatCode="#,##0">
+                  <c:v>2413.0</c:v>
+                </c:pt>
+                <c:pt idx="40" formatCode="#,##0">
+                  <c:v>2239.0</c:v>
+                </c:pt>
+                <c:pt idx="41" formatCode="#,##0">
+                  <c:v>2307.0</c:v>
+                </c:pt>
+                <c:pt idx="42" formatCode="#,##0">
+                  <c:v>2635.0</c:v>
+                </c:pt>
+                <c:pt idx="43" formatCode="#,##0">
+                  <c:v>2378.0</c:v>
+                </c:pt>
+                <c:pt idx="44" formatCode="#,##0">
+                  <c:v>2481.0</c:v>
+                </c:pt>
+                <c:pt idx="45" formatCode="#,##0">
+                  <c:v>2257.0</c:v>
+                </c:pt>
+                <c:pt idx="46" formatCode="#,##0">
+                  <c:v>2514.0</c:v>
+                </c:pt>
+                <c:pt idx="47" formatCode="#,##0">
+                  <c:v>2357.0</c:v>
+                </c:pt>
+                <c:pt idx="48">
+                  <c:v>2566.0</c:v>
+                </c:pt>
+                <c:pt idx="49">
+                  <c:v>2246.0</c:v>
+                </c:pt>
+                <c:pt idx="50" formatCode="#,##0">
+                  <c:v>2487.0</c:v>
+                </c:pt>
+                <c:pt idx="51" formatCode="#,##0">
+                  <c:v>2435.0</c:v>
+                </c:pt>
+                <c:pt idx="52" formatCode="#,##0">
+                  <c:v>2422.0</c:v>
+                </c:pt>
+                <c:pt idx="53" formatCode="#,##0">
+                  <c:v>2572.0</c:v>
+                </c:pt>
+                <c:pt idx="54" formatCode="#,##0">
+                  <c:v>2250.0</c:v>
+                </c:pt>
+                <c:pt idx="55" formatCode="#,##0">
+                  <c:v>2599.0</c:v>
+                </c:pt>
+                <c:pt idx="56">
+                  <c:v>2355.0</c:v>
+                </c:pt>
+                <c:pt idx="57" formatCode="#,##0">
+                  <c:v>2368.0</c:v>
+                </c:pt>
+                <c:pt idx="58" formatCode="#,##0">
+                  <c:v>2235.0</c:v>
+                </c:pt>
+                <c:pt idx="59" formatCode="#,##0">
+                  <c:v>2430.0</c:v>
+                </c:pt>
+                <c:pt idx="60" formatCode="#,##0">
+                  <c:v>2095.0</c:v>
+                </c:pt>
+                <c:pt idx="61" formatCode="#,##0">
+                  <c:v>2349.0</c:v>
+                </c:pt>
+                <c:pt idx="62" formatCode="#,##0">
+                  <c:v>2572.0</c:v>
+                </c:pt>
+                <c:pt idx="63" formatCode="#,##0">
+                  <c:v>2382.0</c:v>
+                </c:pt>
+                <c:pt idx="64" formatCode="#,##0">
+                  <c:v>2459.0</c:v>
+                </c:pt>
+                <c:pt idx="65" formatCode="#,##0">
+                  <c:v>2624.0</c:v>
+                </c:pt>
+                <c:pt idx="66" formatCode="#,##0">
+                  <c:v>2316.0</c:v>
+                </c:pt>
+                <c:pt idx="67" formatCode="#,##0">
+                  <c:v>2469.0</c:v>
+                </c:pt>
+                <c:pt idx="68" formatCode="#,##0">
+                  <c:v>2256.0</c:v>
+                </c:pt>
+                <c:pt idx="69" formatCode="#,##0">
+                  <c:v>2752.0</c:v>
+                </c:pt>
+                <c:pt idx="70" formatCode="#,##0">
+                  <c:v>2751.0</c:v>
+                </c:pt>
+                <c:pt idx="71" formatCode="#,##0">
+                  <c:v>2385.0</c:v>
+                </c:pt>
+                <c:pt idx="72" formatCode="#,##0">
+                  <c:v>2274.0</c:v>
+                </c:pt>
+                <c:pt idx="73" formatCode="#,##0">
+                  <c:v>2279.0</c:v>
+                </c:pt>
+                <c:pt idx="74" formatCode="#,##0">
+                  <c:v>2633.0</c:v>
+                </c:pt>
+                <c:pt idx="75" formatCode="#,##0">
+                  <c:v>2257.0</c:v>
+                </c:pt>
+                <c:pt idx="76" formatCode="#,##0">
+                  <c:v>2401.0</c:v>
+                </c:pt>
+                <c:pt idx="77" formatCode="#,##0">
+                  <c:v>2603.0</c:v>
+                </c:pt>
+                <c:pt idx="78">
+                  <c:v>2309.0</c:v>
+                </c:pt>
+                <c:pt idx="79">
+                  <c:v>2578.0</c:v>
+                </c:pt>
+                <c:pt idx="80" formatCode="#,##0">
+                  <c:v>2337.0</c:v>
+                </c:pt>
+                <c:pt idx="81" formatCode="#,##0">
+                  <c:v>2458.0</c:v>
+                </c:pt>
+                <c:pt idx="82" formatCode="#,##0">
+                  <c:v>2303.0</c:v>
+                </c:pt>
+                <c:pt idx="83" formatCode="#,##0">
+                  <c:v>2577.0</c:v>
+                </c:pt>
+                <c:pt idx="84" formatCode="#,##0">
+                  <c:v>2633.0</c:v>
+                </c:pt>
+                <c:pt idx="85" formatCode="#,##0">
+                  <c:v>2109.0</c:v>
+                </c:pt>
+                <c:pt idx="86" formatCode="#,##0">
+                  <c:v>2432.0</c:v>
+                </c:pt>
+                <c:pt idx="87" formatCode="#,##0">
+                  <c:v>2237.0</c:v>
+                </c:pt>
+                <c:pt idx="88" formatCode="#,##0">
+                  <c:v>2315.0</c:v>
+                </c:pt>
+                <c:pt idx="89" formatCode="#,##0">
+                  <c:v>2598.0</c:v>
+                </c:pt>
+                <c:pt idx="90" formatCode="#,##0">
+                  <c:v>2442.0</c:v>
+                </c:pt>
+                <c:pt idx="91" formatCode="#,##0">
+                  <c:v>2344.0</c:v>
+                </c:pt>
+                <c:pt idx="92" formatCode="#,##0">
+                  <c:v>2186.0</c:v>
+                </c:pt>
+                <c:pt idx="93" formatCode="#,##0">
+                  <c:v>2514.0</c:v>
+                </c:pt>
+                <c:pt idx="94" formatCode="#,##0">
+                  <c:v>2331.0</c:v>
+                </c:pt>
+                <c:pt idx="95" formatCode="#,##0">
+                  <c:v>2373.0</c:v>
+                </c:pt>
+                <c:pt idx="96" formatCode="#,##0">
+                  <c:v>2332.0</c:v>
+                </c:pt>
+                <c:pt idx="97" formatCode="#,##0">
+                  <c:v>2503.0</c:v>
+                </c:pt>
+                <c:pt idx="98" formatCode="#,##0">
+                  <c:v>2459.0</c:v>
+                </c:pt>
+                <c:pt idx="99">
+                  <c:v>2136.0</c:v>
+                </c:pt>
+              </c:numCache>
+            </c:numRef>
+          </c:val>
+          <c:smooth val="0"/>
+        </c:ser>
+        <c:ser>
+          <c:idx val="1"/>
+          <c:order val="1"/>
+          <c:tx>
+            <c:strRef>
+              <c:f>Tabelle1!$C$3</c:f>
+              <c:strCache>
+                <c:ptCount val="1"/>
+                <c:pt idx="0">
+                  <c:v>iterativ</c:v>
+                </c:pt>
+              </c:strCache>
+            </c:strRef>
+          </c:tx>
+          <c:marker>
+            <c:symbol val="none"/>
+          </c:marker>
+          <c:val>
+            <c:numRef>
+              <c:f>Tabelle1!$C$4:$C$103</c:f>
+              <c:numCache>
+                <c:formatCode>General</c:formatCode>
+                <c:ptCount val="100"/>
+                <c:pt idx="0">
+                  <c:v>2461.0</c:v>
+                </c:pt>
+                <c:pt idx="1">
+                  <c:v>2714.0</c:v>
+                </c:pt>
+                <c:pt idx="2">
+                  <c:v>2432.0</c:v>
+                </c:pt>
+                <c:pt idx="3">
+                  <c:v>2665.0</c:v>
+                </c:pt>
+                <c:pt idx="4">
+                  <c:v>2455.0</c:v>
+                </c:pt>
+                <c:pt idx="5">
+                  <c:v>2504.0</c:v>
+                </c:pt>
+                <c:pt idx="6">
+                  <c:v>2170.0</c:v>
+                </c:pt>
+                <c:pt idx="7">
+                  <c:v>2549.0</c:v>
+                </c:pt>
+                <c:pt idx="8">
+                  <c:v>2524.0</c:v>
+                </c:pt>
+                <c:pt idx="9">
+                  <c:v>2262.0</c:v>
+                </c:pt>
+                <c:pt idx="10">
+                  <c:v>2391.0</c:v>
+                </c:pt>
+                <c:pt idx="11">
+                  <c:v>2533.0</c:v>
+                </c:pt>
+                <c:pt idx="12">
+                  <c:v>2461.0</c:v>
+                </c:pt>
+                <c:pt idx="13">
+                  <c:v>2438.0</c:v>
+                </c:pt>
+                <c:pt idx="14">
+                  <c:v>2301.0</c:v>
+                </c:pt>
+                <c:pt idx="15">
+                  <c:v>2600.0</c:v>
+                </c:pt>
+                <c:pt idx="16">
+                  <c:v>2382.0</c:v>
+                </c:pt>
+                <c:pt idx="17">
+                  <c:v>2299.0</c:v>
+                </c:pt>
+                <c:pt idx="18">
+                  <c:v>2550.0</c:v>
+                </c:pt>
+                <c:pt idx="19">
+                  <c:v>2509.0</c:v>
+                </c:pt>
+                <c:pt idx="20">
+                  <c:v>2579.0</c:v>
+                </c:pt>
+                <c:pt idx="21">
+                  <c:v>2380.0</c:v>
+                </c:pt>
+                <c:pt idx="22">
+                  <c:v>2164.0</c:v>
+                </c:pt>
+                <c:pt idx="23">
+                  <c:v>2236.0</c:v>
+                </c:pt>
+                <c:pt idx="24">
+                  <c:v>2597.0</c:v>
+                </c:pt>
+                <c:pt idx="25">
+                  <c:v>2602.0</c:v>
+                </c:pt>
+                <c:pt idx="26">
+                  <c:v>2449.0</c:v>
+                </c:pt>
+                <c:pt idx="27">
+                  <c:v>2552.0</c:v>
+                </c:pt>
+                <c:pt idx="28">
+                  <c:v>2351.0</c:v>
+                </c:pt>
+                <c:pt idx="29">
+                  <c:v>2391.0</c:v>
+                </c:pt>
+                <c:pt idx="30">
+                  <c:v>2428.0</c:v>
+                </c:pt>
+                <c:pt idx="31">
+                  <c:v>2644.0</c:v>
+                </c:pt>
+                <c:pt idx="32">
+                  <c:v>2524.0</c:v>
+                </c:pt>
+                <c:pt idx="33">
+                  <c:v>2438.0</c:v>
+                </c:pt>
+                <c:pt idx="34">
+                  <c:v>2307.0</c:v>
+                </c:pt>
+                <c:pt idx="35">
+                  <c:v>2464.0</c:v>
+                </c:pt>
+                <c:pt idx="36">
+                  <c:v>2329.0</c:v>
+                </c:pt>
+                <c:pt idx="37">
+                  <c:v>2422.0</c:v>
+                </c:pt>
+                <c:pt idx="38">
+                  <c:v>2409.0</c:v>
+                </c:pt>
+                <c:pt idx="39">
+                  <c:v>2420.0</c:v>
+                </c:pt>
+                <c:pt idx="40">
+                  <c:v>2246.0</c:v>
+                </c:pt>
+                <c:pt idx="41">
+                  <c:v>2309.0</c:v>
+                </c:pt>
+                <c:pt idx="42">
+                  <c:v>2640.0</c:v>
+                </c:pt>
+                <c:pt idx="43">
+                  <c:v>2383.0</c:v>
+                </c:pt>
+                <c:pt idx="44">
+                  <c:v>2486.0</c:v>
+                </c:pt>
+                <c:pt idx="45">
+                  <c:v>2259.0</c:v>
+                </c:pt>
+                <c:pt idx="46">
+                  <c:v>2519.0</c:v>
+                </c:pt>
+                <c:pt idx="47">
+                  <c:v>2358.0</c:v>
+                </c:pt>
+                <c:pt idx="48">
+                  <c:v>2570.0</c:v>
+                </c:pt>
+                <c:pt idx="49">
+                  <c:v>2252.0</c:v>
+                </c:pt>
+                <c:pt idx="50">
+                  <c:v>2489.0</c:v>
+                </c:pt>
+                <c:pt idx="51">
+                  <c:v>2435.0</c:v>
+                </c:pt>
+                <c:pt idx="52">
+                  <c:v>2426.0</c:v>
+                </c:pt>
+                <c:pt idx="53">
+                  <c:v>2575.0</c:v>
+                </c:pt>
+                <c:pt idx="54">
+                  <c:v>2255.0</c:v>
+                </c:pt>
+                <c:pt idx="55">
+                  <c:v>2602.0</c:v>
+                </c:pt>
+                <c:pt idx="56">
+                  <c:v>2360.0</c:v>
+                </c:pt>
+                <c:pt idx="57">
+                  <c:v>2372.0</c:v>
+                </c:pt>
+                <c:pt idx="58">
+                  <c:v>2237.0</c:v>
+                </c:pt>
+                <c:pt idx="59">
+                  <c:v>2431.0</c:v>
+                </c:pt>
+                <c:pt idx="60">
+                  <c:v>2100.0</c:v>
+                </c:pt>
+                <c:pt idx="61">
+                  <c:v>2351.0</c:v>
+                </c:pt>
+                <c:pt idx="62">
+                  <c:v>2577.0</c:v>
+                </c:pt>
+                <c:pt idx="63">
+                  <c:v>2384.0</c:v>
+                </c:pt>
+                <c:pt idx="64">
+                  <c:v>2467.0</c:v>
+                </c:pt>
+                <c:pt idx="65">
+                  <c:v>2629.0</c:v>
+                </c:pt>
+                <c:pt idx="66">
+                  <c:v>2318.0</c:v>
+                </c:pt>
+                <c:pt idx="67">
+                  <c:v>2472.0</c:v>
+                </c:pt>
+                <c:pt idx="68">
+                  <c:v>2260.0</c:v>
+                </c:pt>
+                <c:pt idx="69">
+                  <c:v>2756.0</c:v>
+                </c:pt>
+                <c:pt idx="70">
+                  <c:v>2757.0</c:v>
+                </c:pt>
+                <c:pt idx="71">
+                  <c:v>2392.0</c:v>
+                </c:pt>
+                <c:pt idx="72">
+                  <c:v>2280.0</c:v>
+                </c:pt>
+                <c:pt idx="73">
+                  <c:v>2282.0</c:v>
+                </c:pt>
+                <c:pt idx="74">
+                  <c:v>2636.0</c:v>
+                </c:pt>
+                <c:pt idx="75">
+                  <c:v>2261.0</c:v>
+                </c:pt>
+                <c:pt idx="76">
+                  <c:v>2404.0</c:v>
+                </c:pt>
+                <c:pt idx="77">
+                  <c:v>2610.0</c:v>
+                </c:pt>
+                <c:pt idx="78">
+                  <c:v>2313.0</c:v>
+                </c:pt>
+                <c:pt idx="79">
+                  <c:v>2583.0</c:v>
+                </c:pt>
+                <c:pt idx="80">
+                  <c:v>2339.0</c:v>
+                </c:pt>
+                <c:pt idx="81">
+                  <c:v>2461.0</c:v>
+                </c:pt>
+                <c:pt idx="82">
+                  <c:v>2307.0</c:v>
+                </c:pt>
+                <c:pt idx="83">
+                  <c:v>2584.0</c:v>
+                </c:pt>
+                <c:pt idx="84">
+                  <c:v>2636.0</c:v>
+                </c:pt>
+                <c:pt idx="85">
+                  <c:v>2113.0</c:v>
+                </c:pt>
+                <c:pt idx="86">
+                  <c:v>2435.0</c:v>
+                </c:pt>
+                <c:pt idx="87">
+                  <c:v>2244.0</c:v>
+                </c:pt>
+                <c:pt idx="88">
+                  <c:v>2322.0</c:v>
+                </c:pt>
+                <c:pt idx="89">
+                  <c:v>2601.0</c:v>
+                </c:pt>
+                <c:pt idx="90">
+                  <c:v>2447.0</c:v>
+                </c:pt>
+                <c:pt idx="91">
+                  <c:v>2347.0</c:v>
+                </c:pt>
+                <c:pt idx="92">
+                  <c:v>2191.0</c:v>
+                </c:pt>
+                <c:pt idx="93">
+                  <c:v>2519.0</c:v>
+                </c:pt>
+                <c:pt idx="94">
+                  <c:v>2333.0</c:v>
+                </c:pt>
+                <c:pt idx="95">
+                  <c:v>2378.0</c:v>
+                </c:pt>
+                <c:pt idx="96">
+                  <c:v>2333.0</c:v>
+                </c:pt>
+                <c:pt idx="97">
+                  <c:v>2505.0</c:v>
+                </c:pt>
+                <c:pt idx="98">
+                  <c:v>2462.0</c:v>
+                </c:pt>
+                <c:pt idx="99">
+                  <c:v>2140.0</c:v>
+                </c:pt>
+              </c:numCache>
+            </c:numRef>
+          </c:val>
+          <c:smooth val="0"/>
+        </c:ser>
+        <c:dLbls>
+          <c:showLegendKey val="0"/>
+          <c:showVal val="0"/>
+          <c:showCatName val="0"/>
+          <c:showSerName val="0"/>
+          <c:showPercent val="0"/>
+          <c:showBubbleSize val="0"/>
+        </c:dLbls>
+        <c:marker val="1"/>
+        <c:smooth val="0"/>
+        <c:axId val="2101865048"/>
+        <c:axId val="2101870488"/>
+      </c:lineChart>
+      <c:catAx>
+        <c:axId val="2101865048"/>
+        <c:scaling>
+          <c:orientation val="minMax"/>
+        </c:scaling>
+        <c:delete val="0"/>
+        <c:axPos val="b"/>
+        <c:title>
+          <c:tx>
+            <c:rich>
+              <a:bodyPr/>
+              <a:lstStyle/>
+              <a:p>
+                <a:pPr>
+                  <a:defRPr/>
+                </a:pPr>
+                <a:r>
+                  <a:rPr lang="de-DE"/>
+                  <a:t>Anzahl der Versuche k</a:t>
+                </a:r>
+              </a:p>
+            </c:rich>
+          </c:tx>
+          <c:layout/>
+          <c:overlay val="0"/>
+        </c:title>
+        <c:majorTickMark val="out"/>
+        <c:minorTickMark val="none"/>
+        <c:tickLblPos val="nextTo"/>
+        <c:crossAx val="2101870488"/>
+        <c:crosses val="autoZero"/>
+        <c:auto val="1"/>
+        <c:lblAlgn val="ctr"/>
+        <c:lblOffset val="100"/>
+        <c:noMultiLvlLbl val="0"/>
+      </c:catAx>
+      <c:valAx>
+        <c:axId val="2101870488"/>
+        <c:scaling>
+          <c:orientation val="minMax"/>
+        </c:scaling>
+        <c:delete val="0"/>
+        <c:axPos val="l"/>
+        <c:majorGridlines/>
+        <c:title>
+          <c:tx>
+            <c:rich>
+              <a:bodyPr rot="0" vert="wordArtVert"/>
+              <a:lstStyle/>
+              <a:p>
+                <a:pPr>
+                  <a:defRPr/>
+                </a:pPr>
+                <a:r>
+                  <a:rPr lang="de-DE"/>
+                  <a:t>Durchschnitt</a:t>
+                </a:r>
+              </a:p>
+            </c:rich>
+          </c:tx>
+          <c:layout/>
+          <c:overlay val="0"/>
+        </c:title>
+        <c:numFmt formatCode="General" sourceLinked="1"/>
+        <c:majorTickMark val="out"/>
+        <c:minorTickMark val="none"/>
+        <c:tickLblPos val="nextTo"/>
+        <c:crossAx val="2101865048"/>
+        <c:crosses val="autoZero"/>
+        <c:crossBetween val="between"/>
+      </c:valAx>
+    </c:plotArea>
+    <c:legend>
+      <c:legendPos val="r"/>
+      <c:layout/>
+      <c:overlay val="0"/>
+    </c:legend>
+    <c:plotVisOnly val="1"/>
+    <c:dispBlanksAs val="gap"/>
+    <c:showDLblsOverMax val="0"/>
+  </c:chart>
+  <c:externalData r:id="rId1">
+    <c:autoUpdate val="0"/>
+  </c:externalData>
+</c:chartSpace>
 </file>
 
 <file path=word/theme/theme1.xml><?xml version="1.0" encoding="utf-8"?>
@@ -8252,7 +8467,7 @@
   <a:extraClrSchemeLst/>
   <a:extLst>
     <a:ext uri="{05A4C25C-085E-4340-85A3-A5531E510DB2}">
-      <thm15:themeFamily xmlns:thm15="http://schemas.microsoft.com/office/thememl/2012/main" xmlns="" name="Facet" id="{C0C680CD-088A-49FC-A102-D699147F32B2}" vid="{CFBC31BA-B70F-4F30-BCAA-4F3011E16C4D}"/>
+      <thm15:themeFamily xmlns="" xmlns:thm15="http://schemas.microsoft.com/office/thememl/2012/main" name="Facet" id="{C0C680CD-088A-49FC-A102-D699147F32B2}" vid="{CFBC31BA-B70F-4F30-BCAA-4F3011E16C4D}"/>
     </a:ext>
   </a:extLst>
 </a:theme>
@@ -8317,7 +8532,7 @@
 </file>
 
 <file path=customXml/itemProps4.xml><?xml version="1.0" encoding="utf-8"?>
-<ds:datastoreItem xmlns:ds="http://schemas.openxmlformats.org/officeDocument/2006/customXml" ds:itemID="{B8A66427-AF3A-5645-8577-C0B4241AD013}">
+<ds:datastoreItem xmlns:ds="http://schemas.openxmlformats.org/officeDocument/2006/customXml" ds:itemID="{425DDE72-254D-434B-81D6-74353845792C}">
   <ds:schemaRefs>
     <ds:schemaRef ds:uri="http://schemas.openxmlformats.org/officeDocument/2006/bibliography"/>
   </ds:schemaRefs>

</xml_diff>